<commit_message>
El documento se está corrigiendo para la segunda entrega.
</commit_message>
<xml_diff>
--- a/Segunda Entrega/Formación Empresarial/Training-Business.docx
+++ b/Segunda Entrega/Formación Empresarial/Training-Business.docx
@@ -44,14 +44,16 @@
           <w:pPr>
             <w:pStyle w:val="TDC1"/>
             <w:tabs>
-              <w:tab w:val="right" w:leader="dot" w:pos="8494"/>
+              <w:tab w:val="right" w:leader="dot" w:pos="9016"/>
             </w:tabs>
             <w:rPr>
               <w:rFonts w:asciiTheme="minorHAnsi" w:eastAsiaTheme="minorEastAsia" w:hAnsiTheme="minorHAnsi" w:cstheme="minorBidi"/>
               <w:noProof/>
+              <w:kern w:val="2"/>
               <w:sz w:val="22"/>
               <w:szCs w:val="22"/>
               <w:lang w:val="es-UY" w:eastAsia="es-UY"/>
+              <w14:ligatures w14:val="standardContextual"/>
             </w:rPr>
           </w:pPr>
           <w:r>
@@ -63,14 +65,14 @@
           <w:r>
             <w:fldChar w:fldCharType="separate"/>
           </w:r>
-          <w:hyperlink w:anchor="_Toc141695727" w:history="1">
+          <w:hyperlink w:anchor="_Toc145144555" w:history="1">
             <w:r>
               <w:rPr>
                 <w:rStyle w:val="Hipervnculo"/>
                 <w:noProof/>
                 <w:lang w:val="es-UY"/>
               </w:rPr>
-              <w:t>First delivery</w:t>
+              <w:t>Nombre de la Empresa</w:t>
             </w:r>
             <w:r>
               <w:rPr>
@@ -91,7 +93,7 @@
                 <w:noProof/>
                 <w:webHidden/>
               </w:rPr>
-              <w:instrText xml:space="preserve"> PAGEREF _Toc141695727 \h </w:instrText>
+              <w:instrText xml:space="preserve"> PAGEREF _Toc145144555 \h </w:instrText>
             </w:r>
             <w:r>
               <w:rPr>
@@ -124,26 +126,27 @@
         </w:p>
         <w:p>
           <w:pPr>
-            <w:pStyle w:val="TDC2"/>
+            <w:pStyle w:val="TDC1"/>
             <w:tabs>
-              <w:tab w:val="right" w:leader="dot" w:pos="8494"/>
+              <w:tab w:val="right" w:leader="dot" w:pos="9016"/>
             </w:tabs>
             <w:rPr>
               <w:rFonts w:asciiTheme="minorHAnsi" w:eastAsiaTheme="minorEastAsia" w:hAnsiTheme="minorHAnsi" w:cstheme="minorBidi"/>
               <w:noProof/>
+              <w:kern w:val="2"/>
               <w:sz w:val="22"/>
               <w:szCs w:val="22"/>
               <w:lang w:val="es-UY" w:eastAsia="es-UY"/>
+              <w14:ligatures w14:val="standardContextual"/>
             </w:rPr>
           </w:pPr>
-          <w:hyperlink w:anchor="_Toc141695728" w:history="1">
+          <w:hyperlink w:anchor="_Toc145144556" w:history="1">
             <w:r>
               <w:rPr>
                 <w:rStyle w:val="Hipervnculo"/>
                 <w:noProof/>
-                <w:lang w:val="es-UY"/>
-              </w:rPr>
-              <w:t>Identification of the members of each work team, the criteria followed for the team formation, and explanation of the roles assigned to each member.</w:t>
+              </w:rPr>
+              <w:t>Determinación de la actividad y giro de la misma</w:t>
             </w:r>
             <w:r>
               <w:rPr>
@@ -164,7 +167,7 @@
                 <w:noProof/>
                 <w:webHidden/>
               </w:rPr>
-              <w:instrText xml:space="preserve"> PAGEREF _Toc141695728 \h </w:instrText>
+              <w:instrText xml:space="preserve"> PAGEREF _Toc145144556 \h </w:instrText>
             </w:r>
             <w:r>
               <w:rPr>
@@ -197,26 +200,28 @@
         </w:p>
         <w:p>
           <w:pPr>
-            <w:pStyle w:val="TDC2"/>
+            <w:pStyle w:val="TDC1"/>
             <w:tabs>
-              <w:tab w:val="right" w:leader="dot" w:pos="8494"/>
+              <w:tab w:val="right" w:leader="dot" w:pos="9016"/>
             </w:tabs>
             <w:rPr>
               <w:rFonts w:asciiTheme="minorHAnsi" w:eastAsiaTheme="minorEastAsia" w:hAnsiTheme="minorHAnsi" w:cstheme="minorBidi"/>
               <w:noProof/>
+              <w:kern w:val="2"/>
               <w:sz w:val="22"/>
               <w:szCs w:val="22"/>
               <w:lang w:val="es-UY" w:eastAsia="es-UY"/>
+              <w14:ligatures w14:val="standardContextual"/>
             </w:rPr>
           </w:pPr>
-          <w:hyperlink w:anchor="_Toc141695729" w:history="1">
+          <w:hyperlink w:anchor="_Toc145144557" w:history="1">
             <w:r>
               <w:rPr>
                 <w:rStyle w:val="Hipervnculo"/>
                 <w:noProof/>
                 <w:lang w:val="es-UY"/>
               </w:rPr>
-              <w:t>Mission and vision of the company.</w:t>
+              <w:t>Necesidad que satisfice</w:t>
             </w:r>
             <w:r>
               <w:rPr>
@@ -237,7 +242,7 @@
                 <w:noProof/>
                 <w:webHidden/>
               </w:rPr>
-              <w:instrText xml:space="preserve"> PAGEREF _Toc141695729 \h </w:instrText>
+              <w:instrText xml:space="preserve"> PAGEREF _Toc145144557 \h </w:instrText>
             </w:r>
             <w:r>
               <w:rPr>
@@ -257,7 +262,7 @@
                 <w:noProof/>
                 <w:webHidden/>
               </w:rPr>
-              <w:t>3</w:t>
+              <w:t>2</w:t>
             </w:r>
             <w:r>
               <w:rPr>
@@ -270,26 +275,27 @@
         </w:p>
         <w:p>
           <w:pPr>
-            <w:pStyle w:val="TDC2"/>
+            <w:pStyle w:val="TDC1"/>
             <w:tabs>
-              <w:tab w:val="right" w:leader="dot" w:pos="8494"/>
+              <w:tab w:val="right" w:leader="dot" w:pos="9016"/>
             </w:tabs>
             <w:rPr>
               <w:rFonts w:asciiTheme="minorHAnsi" w:eastAsiaTheme="minorEastAsia" w:hAnsiTheme="minorHAnsi" w:cstheme="minorBidi"/>
               <w:noProof/>
+              <w:kern w:val="2"/>
               <w:sz w:val="22"/>
               <w:szCs w:val="22"/>
               <w:lang w:val="es-UY" w:eastAsia="es-UY"/>
+              <w14:ligatures w14:val="standardContextual"/>
             </w:rPr>
           </w:pPr>
-          <w:hyperlink w:anchor="_Toc141695730" w:history="1">
+          <w:hyperlink w:anchor="_Toc145144558" w:history="1">
             <w:r>
               <w:rPr>
                 <w:rStyle w:val="Hipervnculo"/>
                 <w:noProof/>
-                <w:lang w:val="es-UY"/>
-              </w:rPr>
-              <w:t>Considerations regarding the system design when developing the system.</w:t>
+              </w:rPr>
+              <w:t>Isologotipo</w:t>
             </w:r>
             <w:r>
               <w:rPr>
@@ -310,7 +316,7 @@
                 <w:noProof/>
                 <w:webHidden/>
               </w:rPr>
-              <w:instrText xml:space="preserve"> PAGEREF _Toc141695730 \h </w:instrText>
+              <w:instrText xml:space="preserve"> PAGEREF _Toc145144558 \h </w:instrText>
             </w:r>
             <w:r>
               <w:rPr>
@@ -330,7 +336,7 @@
                 <w:noProof/>
                 <w:webHidden/>
               </w:rPr>
-              <w:t>4</w:t>
+              <w:t>2</w:t>
             </w:r>
             <w:r>
               <w:rPr>
@@ -343,26 +349,28 @@
         </w:p>
         <w:p>
           <w:pPr>
-            <w:pStyle w:val="TDC2"/>
+            <w:pStyle w:val="TDC1"/>
             <w:tabs>
-              <w:tab w:val="right" w:leader="dot" w:pos="8494"/>
+              <w:tab w:val="right" w:leader="dot" w:pos="9016"/>
             </w:tabs>
             <w:rPr>
               <w:rFonts w:asciiTheme="minorHAnsi" w:eastAsiaTheme="minorEastAsia" w:hAnsiTheme="minorHAnsi" w:cstheme="minorBidi"/>
               <w:noProof/>
+              <w:kern w:val="2"/>
               <w:sz w:val="22"/>
               <w:szCs w:val="22"/>
               <w:lang w:val="es-UY" w:eastAsia="es-UY"/>
+              <w14:ligatures w14:val="standardContextual"/>
             </w:rPr>
           </w:pPr>
-          <w:hyperlink w:anchor="_Toc141695731" w:history="1">
+          <w:hyperlink w:anchor="_Toc145144559" w:history="1">
             <w:r>
               <w:rPr>
                 <w:rStyle w:val="Hipervnculo"/>
                 <w:noProof/>
                 <w:lang w:val="es-UY"/>
               </w:rPr>
-              <w:t>Objectives, requirements, success criteria, and limitations.</w:t>
+              <w:t>Presentación: visión, misión, objetivos, principios y valores de la organización</w:t>
             </w:r>
             <w:r>
               <w:rPr>
@@ -383,7 +391,7 @@
                 <w:noProof/>
                 <w:webHidden/>
               </w:rPr>
-              <w:instrText xml:space="preserve"> PAGEREF _Toc141695731 \h </w:instrText>
+              <w:instrText xml:space="preserve"> PAGEREF _Toc145144559 \h </w:instrText>
             </w:r>
             <w:r>
               <w:rPr>
@@ -403,7 +411,531 @@
                 <w:noProof/>
                 <w:webHidden/>
               </w:rPr>
-              <w:t>5</w:t>
+              <w:t>2</w:t>
+            </w:r>
+            <w:r>
+              <w:rPr>
+                <w:noProof/>
+                <w:webHidden/>
+              </w:rPr>
+              <w:fldChar w:fldCharType="end"/>
+            </w:r>
+          </w:hyperlink>
+        </w:p>
+        <w:p>
+          <w:pPr>
+            <w:pStyle w:val="TDC1"/>
+            <w:tabs>
+              <w:tab w:val="right" w:leader="dot" w:pos="9016"/>
+            </w:tabs>
+            <w:rPr>
+              <w:rFonts w:asciiTheme="minorHAnsi" w:eastAsiaTheme="minorEastAsia" w:hAnsiTheme="minorHAnsi" w:cstheme="minorBidi"/>
+              <w:noProof/>
+              <w:kern w:val="2"/>
+              <w:sz w:val="22"/>
+              <w:szCs w:val="22"/>
+              <w:lang w:val="es-UY" w:eastAsia="es-UY"/>
+              <w14:ligatures w14:val="standardContextual"/>
+            </w:rPr>
+          </w:pPr>
+          <w:hyperlink w:anchor="_Toc145144560" w:history="1">
+            <w:r>
+              <w:rPr>
+                <w:rStyle w:val="Hipervnculo"/>
+                <w:noProof/>
+                <w:lang w:val="es-UY"/>
+              </w:rPr>
+              <w:t>Presentación del producto o servicio a través de sus características significativas</w:t>
+            </w:r>
+            <w:r>
+              <w:rPr>
+                <w:noProof/>
+                <w:webHidden/>
+              </w:rPr>
+              <w:tab/>
+            </w:r>
+            <w:r>
+              <w:rPr>
+                <w:noProof/>
+                <w:webHidden/>
+              </w:rPr>
+              <w:fldChar w:fldCharType="begin"/>
+            </w:r>
+            <w:r>
+              <w:rPr>
+                <w:noProof/>
+                <w:webHidden/>
+              </w:rPr>
+              <w:instrText xml:space="preserve"> PAGEREF _Toc145144560 \h </w:instrText>
+            </w:r>
+            <w:r>
+              <w:rPr>
+                <w:noProof/>
+                <w:webHidden/>
+              </w:rPr>
+            </w:r>
+            <w:r>
+              <w:rPr>
+                <w:noProof/>
+                <w:webHidden/>
+              </w:rPr>
+              <w:fldChar w:fldCharType="separate"/>
+            </w:r>
+            <w:r>
+              <w:rPr>
+                <w:noProof/>
+                <w:webHidden/>
+              </w:rPr>
+              <w:t>3</w:t>
+            </w:r>
+            <w:r>
+              <w:rPr>
+                <w:noProof/>
+                <w:webHidden/>
+              </w:rPr>
+              <w:fldChar w:fldCharType="end"/>
+            </w:r>
+          </w:hyperlink>
+        </w:p>
+        <w:p>
+          <w:pPr>
+            <w:pStyle w:val="TDC1"/>
+            <w:tabs>
+              <w:tab w:val="right" w:leader="dot" w:pos="9016"/>
+            </w:tabs>
+            <w:rPr>
+              <w:rFonts w:asciiTheme="minorHAnsi" w:eastAsiaTheme="minorEastAsia" w:hAnsiTheme="minorHAnsi" w:cstheme="minorBidi"/>
+              <w:noProof/>
+              <w:kern w:val="2"/>
+              <w:sz w:val="22"/>
+              <w:szCs w:val="22"/>
+              <w:lang w:val="es-UY" w:eastAsia="es-UY"/>
+              <w14:ligatures w14:val="standardContextual"/>
+            </w:rPr>
+          </w:pPr>
+          <w:hyperlink w:anchor="_Toc145144561" w:history="1">
+            <w:r>
+              <w:rPr>
+                <w:rStyle w:val="Hipervnculo"/>
+                <w:noProof/>
+                <w:lang w:val="es-UY"/>
+              </w:rPr>
+              <w:t>Aspectos externos-Análisis del entorno relativo elegido</w:t>
+            </w:r>
+            <w:r>
+              <w:rPr>
+                <w:noProof/>
+                <w:webHidden/>
+              </w:rPr>
+              <w:tab/>
+            </w:r>
+            <w:r>
+              <w:rPr>
+                <w:noProof/>
+                <w:webHidden/>
+              </w:rPr>
+              <w:fldChar w:fldCharType="begin"/>
+            </w:r>
+            <w:r>
+              <w:rPr>
+                <w:noProof/>
+                <w:webHidden/>
+              </w:rPr>
+              <w:instrText xml:space="preserve"> PAGEREF _Toc145144561 \h </w:instrText>
+            </w:r>
+            <w:r>
+              <w:rPr>
+                <w:noProof/>
+                <w:webHidden/>
+              </w:rPr>
+            </w:r>
+            <w:r>
+              <w:rPr>
+                <w:noProof/>
+                <w:webHidden/>
+              </w:rPr>
+              <w:fldChar w:fldCharType="separate"/>
+            </w:r>
+            <w:r>
+              <w:rPr>
+                <w:noProof/>
+                <w:webHidden/>
+              </w:rPr>
+              <w:t>3</w:t>
+            </w:r>
+            <w:r>
+              <w:rPr>
+                <w:noProof/>
+                <w:webHidden/>
+              </w:rPr>
+              <w:fldChar w:fldCharType="end"/>
+            </w:r>
+          </w:hyperlink>
+        </w:p>
+        <w:p>
+          <w:pPr>
+            <w:pStyle w:val="TDC1"/>
+            <w:tabs>
+              <w:tab w:val="right" w:leader="dot" w:pos="9016"/>
+            </w:tabs>
+            <w:rPr>
+              <w:rFonts w:asciiTheme="minorHAnsi" w:eastAsiaTheme="minorEastAsia" w:hAnsiTheme="minorHAnsi" w:cstheme="minorBidi"/>
+              <w:noProof/>
+              <w:kern w:val="2"/>
+              <w:sz w:val="22"/>
+              <w:szCs w:val="22"/>
+              <w:lang w:val="es-UY" w:eastAsia="es-UY"/>
+              <w14:ligatures w14:val="standardContextual"/>
+            </w:rPr>
+          </w:pPr>
+          <w:hyperlink w:anchor="_Toc145144562" w:history="1">
+            <w:r>
+              <w:rPr>
+                <w:rStyle w:val="Hipervnculo"/>
+                <w:noProof/>
+                <w:lang w:val="es-UY"/>
+              </w:rPr>
+              <w:t>Forma jurídica</w:t>
+            </w:r>
+            <w:r>
+              <w:rPr>
+                <w:noProof/>
+                <w:webHidden/>
+              </w:rPr>
+              <w:tab/>
+            </w:r>
+            <w:r>
+              <w:rPr>
+                <w:noProof/>
+                <w:webHidden/>
+              </w:rPr>
+              <w:fldChar w:fldCharType="begin"/>
+            </w:r>
+            <w:r>
+              <w:rPr>
+                <w:noProof/>
+                <w:webHidden/>
+              </w:rPr>
+              <w:instrText xml:space="preserve"> PAGEREF _Toc145144562 \h </w:instrText>
+            </w:r>
+            <w:r>
+              <w:rPr>
+                <w:noProof/>
+                <w:webHidden/>
+              </w:rPr>
+            </w:r>
+            <w:r>
+              <w:rPr>
+                <w:noProof/>
+                <w:webHidden/>
+              </w:rPr>
+              <w:fldChar w:fldCharType="separate"/>
+            </w:r>
+            <w:r>
+              <w:rPr>
+                <w:noProof/>
+                <w:webHidden/>
+              </w:rPr>
+              <w:t>3</w:t>
+            </w:r>
+            <w:r>
+              <w:rPr>
+                <w:noProof/>
+                <w:webHidden/>
+              </w:rPr>
+              <w:fldChar w:fldCharType="end"/>
+            </w:r>
+          </w:hyperlink>
+        </w:p>
+        <w:p>
+          <w:pPr>
+            <w:pStyle w:val="TDC1"/>
+            <w:tabs>
+              <w:tab w:val="right" w:leader="dot" w:pos="9016"/>
+            </w:tabs>
+            <w:rPr>
+              <w:rFonts w:asciiTheme="minorHAnsi" w:eastAsiaTheme="minorEastAsia" w:hAnsiTheme="minorHAnsi" w:cstheme="minorBidi"/>
+              <w:noProof/>
+              <w:kern w:val="2"/>
+              <w:sz w:val="22"/>
+              <w:szCs w:val="22"/>
+              <w:lang w:val="es-UY" w:eastAsia="es-UY"/>
+              <w14:ligatures w14:val="standardContextual"/>
+            </w:rPr>
+          </w:pPr>
+          <w:hyperlink w:anchor="_Toc145144563" w:history="1">
+            <w:r>
+              <w:rPr>
+                <w:rStyle w:val="Hipervnculo"/>
+                <w:noProof/>
+                <w:lang w:val="es-UY"/>
+              </w:rPr>
+              <w:t>Trámites al inicio de la empresa</w:t>
+            </w:r>
+            <w:r>
+              <w:rPr>
+                <w:noProof/>
+                <w:webHidden/>
+              </w:rPr>
+              <w:tab/>
+            </w:r>
+            <w:r>
+              <w:rPr>
+                <w:noProof/>
+                <w:webHidden/>
+              </w:rPr>
+              <w:fldChar w:fldCharType="begin"/>
+            </w:r>
+            <w:r>
+              <w:rPr>
+                <w:noProof/>
+                <w:webHidden/>
+              </w:rPr>
+              <w:instrText xml:space="preserve"> PAGEREF _Toc145144563 \h </w:instrText>
+            </w:r>
+            <w:r>
+              <w:rPr>
+                <w:noProof/>
+                <w:webHidden/>
+              </w:rPr>
+            </w:r>
+            <w:r>
+              <w:rPr>
+                <w:noProof/>
+                <w:webHidden/>
+              </w:rPr>
+              <w:fldChar w:fldCharType="separate"/>
+            </w:r>
+            <w:r>
+              <w:rPr>
+                <w:noProof/>
+                <w:webHidden/>
+              </w:rPr>
+              <w:t>3</w:t>
+            </w:r>
+            <w:r>
+              <w:rPr>
+                <w:noProof/>
+                <w:webHidden/>
+              </w:rPr>
+              <w:fldChar w:fldCharType="end"/>
+            </w:r>
+          </w:hyperlink>
+        </w:p>
+        <w:p>
+          <w:pPr>
+            <w:pStyle w:val="TDC1"/>
+            <w:tabs>
+              <w:tab w:val="right" w:leader="dot" w:pos="9016"/>
+            </w:tabs>
+            <w:rPr>
+              <w:rFonts w:asciiTheme="minorHAnsi" w:eastAsiaTheme="minorEastAsia" w:hAnsiTheme="minorHAnsi" w:cstheme="minorBidi"/>
+              <w:noProof/>
+              <w:kern w:val="2"/>
+              <w:sz w:val="22"/>
+              <w:szCs w:val="22"/>
+              <w:lang w:val="es-UY" w:eastAsia="es-UY"/>
+              <w14:ligatures w14:val="standardContextual"/>
+            </w:rPr>
+          </w:pPr>
+          <w:hyperlink w:anchor="_Toc145144564" w:history="1">
+            <w:r>
+              <w:rPr>
+                <w:rStyle w:val="Hipervnculo"/>
+                <w:noProof/>
+                <w:lang w:val="es-UY"/>
+              </w:rPr>
+              <w:t>Diseño de comprobantes que justifiquen gastos e ingresos de la empresa</w:t>
+            </w:r>
+            <w:r>
+              <w:rPr>
+                <w:noProof/>
+                <w:webHidden/>
+              </w:rPr>
+              <w:tab/>
+            </w:r>
+            <w:r>
+              <w:rPr>
+                <w:noProof/>
+                <w:webHidden/>
+              </w:rPr>
+              <w:fldChar w:fldCharType="begin"/>
+            </w:r>
+            <w:r>
+              <w:rPr>
+                <w:noProof/>
+                <w:webHidden/>
+              </w:rPr>
+              <w:instrText xml:space="preserve"> PAGEREF _Toc145144564 \h </w:instrText>
+            </w:r>
+            <w:r>
+              <w:rPr>
+                <w:noProof/>
+                <w:webHidden/>
+              </w:rPr>
+            </w:r>
+            <w:r>
+              <w:rPr>
+                <w:noProof/>
+                <w:webHidden/>
+              </w:rPr>
+              <w:fldChar w:fldCharType="separate"/>
+            </w:r>
+            <w:r>
+              <w:rPr>
+                <w:noProof/>
+                <w:webHidden/>
+              </w:rPr>
+              <w:t>3</w:t>
+            </w:r>
+            <w:r>
+              <w:rPr>
+                <w:noProof/>
+                <w:webHidden/>
+              </w:rPr>
+              <w:fldChar w:fldCharType="end"/>
+            </w:r>
+          </w:hyperlink>
+        </w:p>
+        <w:p>
+          <w:pPr>
+            <w:pStyle w:val="TDC1"/>
+            <w:tabs>
+              <w:tab w:val="right" w:leader="dot" w:pos="9016"/>
+            </w:tabs>
+            <w:rPr>
+              <w:rFonts w:asciiTheme="minorHAnsi" w:eastAsiaTheme="minorEastAsia" w:hAnsiTheme="minorHAnsi" w:cstheme="minorBidi"/>
+              <w:noProof/>
+              <w:kern w:val="2"/>
+              <w:sz w:val="22"/>
+              <w:szCs w:val="22"/>
+              <w:lang w:val="es-UY" w:eastAsia="es-UY"/>
+              <w14:ligatures w14:val="standardContextual"/>
+            </w:rPr>
+          </w:pPr>
+          <w:hyperlink w:anchor="_Toc145144565" w:history="1">
+            <w:r>
+              <w:rPr>
+                <w:rStyle w:val="Hipervnculo"/>
+                <w:noProof/>
+                <w:lang w:val="es-UY"/>
+              </w:rPr>
+              <w:t>Matriz FODA</w:t>
+            </w:r>
+            <w:r>
+              <w:rPr>
+                <w:noProof/>
+                <w:webHidden/>
+              </w:rPr>
+              <w:tab/>
+            </w:r>
+            <w:r>
+              <w:rPr>
+                <w:noProof/>
+                <w:webHidden/>
+              </w:rPr>
+              <w:fldChar w:fldCharType="begin"/>
+            </w:r>
+            <w:r>
+              <w:rPr>
+                <w:noProof/>
+                <w:webHidden/>
+              </w:rPr>
+              <w:instrText xml:space="preserve"> PAGEREF _Toc145144565 \h </w:instrText>
+            </w:r>
+            <w:r>
+              <w:rPr>
+                <w:noProof/>
+                <w:webHidden/>
+              </w:rPr>
+            </w:r>
+            <w:r>
+              <w:rPr>
+                <w:noProof/>
+                <w:webHidden/>
+              </w:rPr>
+              <w:fldChar w:fldCharType="separate"/>
+            </w:r>
+            <w:r>
+              <w:rPr>
+                <w:noProof/>
+                <w:webHidden/>
+              </w:rPr>
+              <w:t>4</w:t>
+            </w:r>
+            <w:r>
+              <w:rPr>
+                <w:noProof/>
+                <w:webHidden/>
+              </w:rPr>
+              <w:fldChar w:fldCharType="end"/>
+            </w:r>
+          </w:hyperlink>
+        </w:p>
+        <w:p>
+          <w:pPr>
+            <w:pStyle w:val="TDC1"/>
+            <w:tabs>
+              <w:tab w:val="right" w:leader="dot" w:pos="9016"/>
+            </w:tabs>
+            <w:rPr>
+              <w:rFonts w:asciiTheme="minorHAnsi" w:eastAsiaTheme="minorEastAsia" w:hAnsiTheme="minorHAnsi" w:cstheme="minorBidi"/>
+              <w:noProof/>
+              <w:kern w:val="2"/>
+              <w:sz w:val="22"/>
+              <w:szCs w:val="22"/>
+              <w:lang w:val="es-UY" w:eastAsia="es-UY"/>
+              <w14:ligatures w14:val="standardContextual"/>
+            </w:rPr>
+          </w:pPr>
+          <w:hyperlink w:anchor="_Toc145144566" w:history="1">
+            <w:r>
+              <w:rPr>
+                <w:rStyle w:val="Hipervnculo"/>
+                <w:noProof/>
+              </w:rPr>
+              <w:t>Plan de Marketing</w:t>
+            </w:r>
+            <w:r>
+              <w:rPr>
+                <w:noProof/>
+                <w:webHidden/>
+              </w:rPr>
+              <w:tab/>
+            </w:r>
+            <w:r>
+              <w:rPr>
+                <w:noProof/>
+                <w:webHidden/>
+              </w:rPr>
+              <w:fldChar w:fldCharType="begin"/>
+            </w:r>
+            <w:r>
+              <w:rPr>
+                <w:noProof/>
+                <w:webHidden/>
+              </w:rPr>
+              <w:instrText xml:space="preserve"> PAGEREF _Toc145144566 \h </w:instrText>
+            </w:r>
+            <w:r>
+              <w:rPr>
+                <w:noProof/>
+                <w:webHidden/>
+              </w:rPr>
+            </w:r>
+            <w:r>
+              <w:rPr>
+                <w:noProof/>
+                <w:webHidden/>
+              </w:rPr>
+              <w:fldChar w:fldCharType="separate"/>
+            </w:r>
+            <w:r>
+              <w:rPr>
+                <w:noProof/>
+                <w:webHidden/>
+              </w:rPr>
+              <w:t>4</w:t>
             </w:r>
             <w:r>
               <w:rPr>
@@ -445,6 +977,7 @@
           <w:lang w:val="es-UY"/>
         </w:rPr>
       </w:pPr>
+      <w:bookmarkStart w:id="0" w:name="_Toc145144555"/>
       <w:r>
         <w:rPr>
           <w:lang w:val="es-UY"/>
@@ -464,6 +997,7 @@
         </w:rPr>
         <w:t>mpresa</w:t>
       </w:r>
+      <w:bookmarkEnd w:id="0"/>
     </w:p>
     <w:p>
       <w:pPr>
@@ -486,17 +1020,19 @@
     </w:p>
     <w:p>
       <w:pPr>
-        <w:pStyle w:val="Ttulo2"/>
+        <w:pStyle w:val="Ttulo1"/>
         <w:rPr>
           <w:noProof/>
         </w:rPr>
       </w:pPr>
+      <w:bookmarkStart w:id="1" w:name="_Toc145144556"/>
       <w:r>
         <w:rPr>
           <w:noProof/>
         </w:rPr>
         <w:t>Determinación de la actividad y giro de la misma</w:t>
       </w:r>
+      <w:bookmarkEnd w:id="1"/>
     </w:p>
     <w:p>
       <w:r>
@@ -513,6 +1049,7 @@
           <w:lang w:val="es-UY"/>
         </w:rPr>
       </w:pPr>
+      <w:bookmarkStart w:id="2" w:name="_Toc145144557"/>
       <w:r>
         <w:rPr>
           <w:lang w:val="es-UY"/>
@@ -525,6 +1062,7 @@
         </w:rPr>
         <w:t>satisfice</w:t>
       </w:r>
+      <w:bookmarkEnd w:id="2"/>
     </w:p>
     <w:p>
       <w:pPr>
@@ -558,12 +1096,14 @@
           <w:noProof/>
         </w:rPr>
       </w:pPr>
+      <w:bookmarkStart w:id="3" w:name="_Toc145144558"/>
       <w:r>
         <w:rPr>
           <w:noProof/>
         </w:rPr>
         <w:t>Isologotipo</w:t>
       </w:r>
+      <w:bookmarkEnd w:id="3"/>
     </w:p>
     <w:p>
       <w:pPr>
@@ -629,29 +1169,59 @@
           <w:lang w:val="es-UY"/>
         </w:rPr>
       </w:pPr>
+      <w:bookmarkStart w:id="4" w:name="_Toc145144559"/>
       <w:r>
         <w:rPr>
           <w:lang w:val="es-UY"/>
         </w:rPr>
         <w:t>Presentación: visión, misión, objetivos, principios y valores de la organización</w:t>
       </w:r>
+      <w:bookmarkEnd w:id="4"/>
     </w:p>
     <w:p>
+      <w:pPr>
+        <w:pStyle w:val="Prrafodelista"/>
+        <w:numPr>
+          <w:ilvl w:val="0"/>
+          <w:numId w:val="11"/>
+        </w:numPr>
+      </w:pPr>
       <w:r>
         <w:t>Misión: Brindar soluciones y servicios de calidad en diseño y desarrollo web, buscando siempre la satisfacción de los clientes y la excelencia en el trabajo.</w:t>
       </w:r>
     </w:p>
     <w:p>
+      <w:pPr>
+        <w:pStyle w:val="Prrafodelista"/>
+        <w:numPr>
+          <w:ilvl w:val="0"/>
+          <w:numId w:val="11"/>
+        </w:numPr>
+      </w:pPr>
       <w:r>
         <w:t>Visión: Ser una empresa líder en el mercado de diseño web, reconocida por la calidad y creatividad de sus diseños, la innovación en sus soluciones y la satisfacción de sus clientes.</w:t>
       </w:r>
     </w:p>
     <w:p>
+      <w:pPr>
+        <w:pStyle w:val="Prrafodelista"/>
+        <w:numPr>
+          <w:ilvl w:val="0"/>
+          <w:numId w:val="11"/>
+        </w:numPr>
+      </w:pPr>
       <w:r>
         <w:t>Objetivos: Brindar soluciones de diseño web personalizadas y a medida para cada cliente, ofrecer un servicio al cliente excepcional, mantenerse actualizados en las últimas tecnologías y tendencias del mercado y trabajar en equipo de manera colaborativa y creativa.</w:t>
       </w:r>
     </w:p>
     <w:p>
+      <w:pPr>
+        <w:pStyle w:val="Prrafodelista"/>
+        <w:numPr>
+          <w:ilvl w:val="0"/>
+          <w:numId w:val="11"/>
+        </w:numPr>
+      </w:pPr>
       <w:r>
         <w:t>Valores: Compromiso con la calidad, creatividad e innovación, trabajo en equipo y colaborativo, honestidad y transparencia, responsabilidad y compromiso.</w:t>
       </w:r>
@@ -663,12 +1233,15 @@
           <w:lang w:val="es-UY"/>
         </w:rPr>
       </w:pPr>
-      <w:r>
-        <w:rPr>
-          <w:lang w:val="es-UY"/>
-        </w:rPr>
+      <w:bookmarkStart w:id="5" w:name="_Toc145144560"/>
+      <w:r>
+        <w:rPr>
+          <w:lang w:val="es-UY"/>
+        </w:rPr>
+        <w:lastRenderedPageBreak/>
         <w:t>Presentación del producto o servicio a través de sus características significativas</w:t>
       </w:r>
+      <w:bookmarkEnd w:id="5"/>
     </w:p>
     <w:p>
       <w:pPr>
@@ -702,15 +1275,22 @@
           <w:lang w:val="es-UY"/>
         </w:rPr>
       </w:pPr>
+      <w:bookmarkStart w:id="6" w:name="_Toc145144561"/>
       <w:r>
         <w:rPr>
           <w:lang w:val="es-UY"/>
         </w:rPr>
         <w:t>Aspectos externos-Análisis del entorno relativo elegido</w:t>
       </w:r>
+      <w:bookmarkEnd w:id="6"/>
     </w:p>
     <w:p>
       <w:pPr>
+        <w:pStyle w:val="Prrafodelista"/>
+        <w:numPr>
+          <w:ilvl w:val="0"/>
+          <w:numId w:val="10"/>
+        </w:numPr>
         <w:rPr>
           <w:lang w:val="es-UY"/>
         </w:rPr>
@@ -724,6 +1304,11 @@
     </w:p>
     <w:p>
       <w:pPr>
+        <w:pStyle w:val="Prrafodelista"/>
+        <w:numPr>
+          <w:ilvl w:val="0"/>
+          <w:numId w:val="10"/>
+        </w:numPr>
         <w:rPr>
           <w:lang w:val="es-UY"/>
         </w:rPr>
@@ -733,6 +1318,355 @@
           <w:lang w:val="es-UY"/>
         </w:rPr>
         <w:t>Clientes: La empresa debe tener una estrategia clara para atraer y retener clientes, lo que puede incluir una buena estrategia de marketing y publicidad, así como una atención al cliente excepcional.</w:t>
+      </w:r>
+    </w:p>
+    <w:p>
+      <w:pPr>
+        <w:pStyle w:val="Ttulo1"/>
+        <w:rPr>
+          <w:lang w:val="es-UY"/>
+        </w:rPr>
+      </w:pPr>
+      <w:bookmarkStart w:id="7" w:name="_Toc145144562"/>
+      <w:r>
+        <w:rPr>
+          <w:lang w:val="es-UY"/>
+        </w:rPr>
+        <w:t>Forma jurídica</w:t>
+      </w:r>
+      <w:bookmarkEnd w:id="7"/>
+    </w:p>
+    <w:p>
+      <w:pPr>
+        <w:rPr>
+          <w:lang w:val="es-UY"/>
+        </w:rPr>
+      </w:pPr>
+      <w:r>
+        <w:rPr>
+          <w:lang w:val="en-US"/>
+        </w:rPr>
+        <w:t>Imagine All Tech</w:t>
+      </w:r>
+      <w:r>
+        <w:rPr>
+          <w:lang w:val="es-UY"/>
+        </w:rPr>
+        <w:t xml:space="preserve"> es una Sociedad de Responsabilidad Limitada (SRL), lo que significa que la responsabilidad de los socios se limita a la cantidad de capital que han aportado a la empresa.</w:t>
+      </w:r>
+    </w:p>
+    <w:p>
+      <w:pPr>
+        <w:pStyle w:val="Ttulo1"/>
+        <w:rPr>
+          <w:lang w:val="es-UY"/>
+        </w:rPr>
+      </w:pPr>
+      <w:bookmarkStart w:id="8" w:name="_Toc145144563"/>
+      <w:r>
+        <w:rPr>
+          <w:lang w:val="es-UY"/>
+        </w:rPr>
+        <w:t>Trámites al inicio de la empresa</w:t>
+      </w:r>
+      <w:bookmarkEnd w:id="8"/>
+    </w:p>
+    <w:p>
+      <w:pPr>
+        <w:rPr>
+          <w:lang w:val="es-UY"/>
+        </w:rPr>
+      </w:pPr>
+      <w:r>
+        <w:rPr>
+          <w:noProof/>
+          <w:lang w:val="en-US"/>
+        </w:rPr>
+        <w:t xml:space="preserve">Lorem ipsum dolor sit amet, consectetuer adipiscing elit. </w:t>
+      </w:r>
+      <w:r>
+        <w:rPr>
+          <w:noProof/>
+          <w:lang w:val="es-UY"/>
+        </w:rPr>
+        <w:t>Maecenas porttitor congue massa. Fusce posuere, magna sed pulvinar ultricies, purus lectus malesuada libero, sit amet commodo magna eros quis urna.</w:t>
+      </w:r>
+    </w:p>
+    <w:p>
+      <w:pPr>
+        <w:pStyle w:val="Ttulo1"/>
+        <w:rPr>
+          <w:lang w:val="es-UY"/>
+        </w:rPr>
+      </w:pPr>
+      <w:bookmarkStart w:id="9" w:name="_Toc145144564"/>
+      <w:r>
+        <w:rPr>
+          <w:lang w:val="es-UY"/>
+        </w:rPr>
+        <w:t>Diseño de comprobantes que justifiquen gastos e ingresos de la empresa</w:t>
+      </w:r>
+      <w:bookmarkEnd w:id="9"/>
+    </w:p>
+    <w:p>
+      <w:pPr>
+        <w:rPr>
+          <w:lang w:val="es-UY"/>
+        </w:rPr>
+      </w:pPr>
+      <w:r>
+        <w:rPr>
+          <w:noProof/>
+          <w:lang w:val="en-US"/>
+        </w:rPr>
+        <w:t xml:space="preserve">Lorem ipsum dolor sit amet, consectetuer adipiscing elit. </w:t>
+      </w:r>
+      <w:r>
+        <w:rPr>
+          <w:noProof/>
+          <w:lang w:val="es-UY"/>
+        </w:rPr>
+        <w:t>Maecenas porttitor congue massa. Fusce posuere, magna sed pulvinar ultricies, purus lectus malesuada libero, sit amet commodo magna eros quis urna.</w:t>
+      </w:r>
+    </w:p>
+    <w:p>
+      <w:pPr>
+        <w:rPr>
+          <w:lang w:val="es-UY"/>
+        </w:rPr>
+      </w:pPr>
+      <w:r>
+        <w:rPr>
+          <w:lang w:val="es-UY"/>
+        </w:rPr>
+        <w:br w:type="page"/>
+      </w:r>
+    </w:p>
+    <w:p>
+      <w:pPr>
+        <w:pStyle w:val="Ttulo1"/>
+        <w:rPr>
+          <w:lang w:val="es-UY"/>
+        </w:rPr>
+      </w:pPr>
+      <w:bookmarkStart w:id="10" w:name="_Toc145144565"/>
+      <w:r>
+        <w:rPr>
+          <w:lang w:val="es-UY"/>
+        </w:rPr>
+        <w:t>Matriz FODA</w:t>
+      </w:r>
+      <w:bookmarkEnd w:id="10"/>
+    </w:p>
+    <w:p>
+      <w:pPr>
+        <w:pStyle w:val="Prrafodelista"/>
+        <w:numPr>
+          <w:ilvl w:val="0"/>
+          <w:numId w:val="9"/>
+        </w:numPr>
+        <w:rPr>
+          <w:lang w:val="es-UY"/>
+        </w:rPr>
+      </w:pPr>
+      <w:r>
+        <w:rPr>
+          <w:lang w:val="es-UY"/>
+        </w:rPr>
+        <w:t>Fortalezas: Amplia experiencia en diseño gráfico, diseñadores altamente capacitados y creativos, excelente reputación en el mercado y amplia cartera de clientes.</w:t>
+      </w:r>
+    </w:p>
+    <w:p>
+      <w:pPr>
+        <w:pStyle w:val="Prrafodelista"/>
+        <w:numPr>
+          <w:ilvl w:val="0"/>
+          <w:numId w:val="9"/>
+        </w:numPr>
+        <w:rPr>
+          <w:lang w:val="es-UY"/>
+        </w:rPr>
+      </w:pPr>
+      <w:r>
+        <w:rPr>
+          <w:lang w:val="es-UY"/>
+        </w:rPr>
+        <w:lastRenderedPageBreak/>
+        <w:t>Oportunidades: Aumento de la demanda de diseño gráfico en el mercado, posibilidad de expandir los servicios ofrecidos a diseño web y marketing digital, acceso a nuevas tecnologías y posibilidad de establecer alianzas estratégicas con empresas afines.</w:t>
+      </w:r>
+    </w:p>
+    <w:p>
+      <w:pPr>
+        <w:pStyle w:val="Prrafodelista"/>
+        <w:numPr>
+          <w:ilvl w:val="0"/>
+          <w:numId w:val="9"/>
+        </w:numPr>
+        <w:rPr>
+          <w:lang w:val="es-UY"/>
+        </w:rPr>
+      </w:pPr>
+      <w:r>
+        <w:rPr>
+          <w:lang w:val="es-UY"/>
+        </w:rPr>
+        <w:t>Debilidades: Dependencia de clientes clave, falta de diversificación en los servicios ofrecidos, limitaciones en cuanto a recursos financieros y tecnológicos y competencia cada vez más fuerte en el mercado.</w:t>
+      </w:r>
+    </w:p>
+    <w:p>
+      <w:pPr>
+        <w:pStyle w:val="Prrafodelista"/>
+        <w:numPr>
+          <w:ilvl w:val="0"/>
+          <w:numId w:val="9"/>
+        </w:numPr>
+        <w:rPr>
+          <w:lang w:val="es-UY"/>
+        </w:rPr>
+      </w:pPr>
+      <w:r>
+        <w:rPr>
+          <w:lang w:val="es-UY"/>
+        </w:rPr>
+        <w:t>Amenazas: Crisis económicas que disminuyan la inversión en publicidad y marketing, aparición de nuevas empresas en el mercado, posibilidad de que los clientes realicen sus propios diseños sin la necesidad de contratar servicios de diseño gráfico y cambios en las tendencias y modas en cuanto a diseño gráfico.</w:t>
+      </w:r>
+    </w:p>
+    <w:p>
+      <w:pPr>
+        <w:pStyle w:val="Ttulo1"/>
+      </w:pPr>
+      <w:bookmarkStart w:id="11" w:name="_Toc145144566"/>
+      <w:r>
+        <w:t xml:space="preserve">Plan de </w:t>
+      </w:r>
+      <w:r>
+        <w:rPr>
+          <w:noProof/>
+        </w:rPr>
+        <w:t>Marketing</w:t>
+      </w:r>
+      <w:bookmarkEnd w:id="11"/>
+    </w:p>
+    <w:p>
+      <w:pPr>
+        <w:pStyle w:val="Prrafodelista"/>
+        <w:numPr>
+          <w:ilvl w:val="0"/>
+          <w:numId w:val="12"/>
+        </w:numPr>
+        <w:rPr>
+          <w:lang w:val="es-UY"/>
+        </w:rPr>
+      </w:pPr>
+      <w:r>
+        <w:rPr>
+          <w:lang w:val="es-UY"/>
+        </w:rPr>
+        <w:t>Estudio de mercado: análisis de la industria de diseño web, tamaño del mercado, competencia y tendencias actuales, e identificación de variables clave que influyen en las decisiones de compra de los clientes.</w:t>
+      </w:r>
+    </w:p>
+    <w:p>
+      <w:pPr>
+        <w:pStyle w:val="Prrafodelista"/>
+        <w:numPr>
+          <w:ilvl w:val="0"/>
+          <w:numId w:val="12"/>
+        </w:numPr>
+        <w:rPr>
+          <w:lang w:val="es-UY"/>
+        </w:rPr>
+      </w:pPr>
+      <w:r>
+        <w:rPr>
+          <w:lang w:val="es-UY"/>
+        </w:rPr>
+        <w:t>Identificación del consumidor y segmentos del mercado: identificación del público objetivo, segmentación del mercado en grupos con necesidades y deseos similares, e identificación de los segmentos más atractivos y rentables.</w:t>
+      </w:r>
+    </w:p>
+    <w:p>
+      <w:pPr>
+        <w:pStyle w:val="Prrafodelista"/>
+        <w:numPr>
+          <w:ilvl w:val="0"/>
+          <w:numId w:val="12"/>
+        </w:numPr>
+        <w:rPr>
+          <w:lang w:val="es-UY"/>
+        </w:rPr>
+      </w:pPr>
+      <w:r>
+        <w:rPr>
+          <w:lang w:val="es-UY"/>
+        </w:rPr>
+        <w:t>Análisis de la competencia: identificación de los principales competidores, así como de sus fortalezas y debilidades.</w:t>
+      </w:r>
+    </w:p>
+    <w:p>
+      <w:pPr>
+        <w:pStyle w:val="Ttulo1"/>
+        <w:rPr>
+          <w:lang w:val="es-UY"/>
+        </w:rPr>
+      </w:pPr>
+      <w:r>
+        <w:rPr>
+          <w:lang w:val="es-UY"/>
+        </w:rPr>
+        <w:t>Mezcla Comercial</w:t>
+      </w:r>
+    </w:p>
+    <w:p>
+      <w:pPr>
+        <w:pStyle w:val="Prrafodelista"/>
+        <w:numPr>
+          <w:ilvl w:val="0"/>
+          <w:numId w:val="13"/>
+        </w:numPr>
+        <w:rPr>
+          <w:lang w:val="es-UY"/>
+        </w:rPr>
+      </w:pPr>
+      <w:r>
+        <w:rPr>
+          <w:lang w:val="es-UY"/>
+        </w:rPr>
+        <w:t>Diseño y desarrollo de sitios web personalizados: diseño de sitios web desde cero, optimización de sitios web existentes e integración de funciones y características personalizadas en los sitios web de los clientes.</w:t>
+      </w:r>
+    </w:p>
+    <w:p>
+      <w:pPr>
+        <w:pStyle w:val="Prrafodelista"/>
+        <w:numPr>
+          <w:ilvl w:val="0"/>
+          <w:numId w:val="13"/>
+        </w:numPr>
+        <w:rPr>
+          <w:lang w:val="es-UY"/>
+        </w:rPr>
+      </w:pPr>
+      <w:r>
+        <w:rPr>
+          <w:lang w:val="es-UY"/>
+        </w:rPr>
+        <w:t>SEO y marketing de contenidos: creación de contenido optimizado para SEO, optimización de palabras clave y creación de estrategias de contenido para aumentar el tráfico y la visibilidad en línea de los clientes.</w:t>
+      </w:r>
+    </w:p>
+    <w:p>
+      <w:pPr>
+        <w:pStyle w:val="Prrafodelista"/>
+        <w:numPr>
+          <w:ilvl w:val="0"/>
+          <w:numId w:val="13"/>
+        </w:numPr>
+        <w:rPr>
+          <w:lang w:val="es-UY"/>
+        </w:rPr>
+      </w:pPr>
+      <w:r>
+        <w:rPr>
+          <w:lang w:val="es-UY"/>
+        </w:rPr>
+        <w:t>Servicios de consultoría y asesoramiento: asesoramiento sobre la estrategia de marketing en línea de los clientes, optimización de sitios web existentes e identificación de oportunidades de mejora y crecimiento.</w:t>
       </w:r>
     </w:p>
     <w:sectPr>
@@ -1312,6 +2246,205 @@
 <file path=word/numbering.xml><?xml version="1.0" encoding="utf-8"?>
 <w:numbering xmlns:wpc="http://schemas.microsoft.com/office/word/2010/wordprocessingCanvas" xmlns:cx="http://schemas.microsoft.com/office/drawing/2014/chartex" xmlns:cx1="http://schemas.microsoft.com/office/drawing/2015/9/8/chartex" xmlns:cx2="http://schemas.microsoft.com/office/drawing/2015/10/21/chartex" xmlns:cx3="http://schemas.microsoft.com/office/drawing/2016/5/9/chartex" xmlns:cx4="http://schemas.microsoft.com/office/drawing/2016/5/10/chartex" xmlns:cx5="http://schemas.microsoft.com/office/drawing/2016/5/11/chartex" xmlns:cx6="http://schemas.microsoft.com/office/drawing/2016/5/12/chartex" xmlns:cx7="http://schemas.microsoft.com/office/drawing/2016/5/13/chartex" xmlns:cx8="http://schemas.microsoft.com/office/drawing/2016/5/14/chartex" xmlns:mc="http://schemas.openxmlformats.org/markup-compatibility/2006" xmlns:aink="http://schemas.microsoft.com/office/drawing/2016/ink" xmlns:am3d="http://schemas.microsoft.com/office/drawing/2017/model3d" xmlns:o="urn:schemas-microsoft-com:office:office" xmlns:oel="http://schemas.microsoft.com/office/2019/extlst" xmlns:r="http://schemas.openxmlformats.org/officeDocument/2006/relationships" xmlns:m="http://schemas.openxmlformats.org/officeDocument/2006/math" xmlns:v="urn:schemas-microsoft-com:vml" xmlns:wp14="http://schemas.microsoft.com/office/word/2010/wordprocessingDrawing" xmlns:wp="http://schemas.openxmlformats.org/drawingml/2006/wordprocessingDrawing" xmlns:w10="urn:schemas-microsoft-com:office:word" xmlns:w="http://schemas.openxmlformats.org/wordprocessingml/2006/main" xmlns:w14="http://schemas.microsoft.com/office/word/2010/wordml" xmlns:w15="http://schemas.microsoft.com/office/word/2012/wordml" xmlns:w16cex="http://schemas.microsoft.com/office/word/2018/wordml/cex" xmlns:w16cid="http://schemas.microsoft.com/office/word/2016/wordml/cid" xmlns:w16="http://schemas.microsoft.com/office/word/2018/wordml" xmlns:w16sdtdh="http://schemas.microsoft.com/office/word/2020/wordml/sdtdatahash" xmlns:w16se="http://schemas.microsoft.com/office/word/2015/wordml/symex" xmlns:wpg="http://schemas.microsoft.com/office/word/2010/wordprocessingGroup" xmlns:wpi="http://schemas.microsoft.com/office/word/2010/wordprocessingInk" xmlns:wne="http://schemas.microsoft.com/office/word/2006/wordml" xmlns:wps="http://schemas.microsoft.com/office/word/2010/wordprocessingShape" mc:Ignorable="w14 w15 w16se w16cid w16 w16cex w16sdtdh wp14">
   <w:abstractNum w:abstractNumId="0" w15:restartNumberingAfterBreak="0">
+    <w:nsid w:val="02E654BF"/>
+    <w:multiLevelType w:val="hybridMultilevel"/>
+    <w:tmpl w:val="CBA2A4D0"/>
+    <w:lvl w:ilvl="0" w:tplc="380A000F">
+      <w:start w:val="1"/>
+      <w:numFmt w:val="decimal"/>
+      <w:lvlText w:val="%1."/>
+      <w:lvlJc w:val="left"/>
+      <w:pPr>
+        <w:ind w:left="720" w:hanging="360"/>
+      </w:pPr>
+    </w:lvl>
+    <w:lvl w:ilvl="1" w:tplc="380A0019" w:tentative="1">
+      <w:start w:val="1"/>
+      <w:numFmt w:val="lowerLetter"/>
+      <w:lvlText w:val="%2."/>
+      <w:lvlJc w:val="left"/>
+      <w:pPr>
+        <w:ind w:left="1440" w:hanging="360"/>
+      </w:pPr>
+    </w:lvl>
+    <w:lvl w:ilvl="2" w:tplc="380A001B" w:tentative="1">
+      <w:start w:val="1"/>
+      <w:numFmt w:val="lowerRoman"/>
+      <w:lvlText w:val="%3."/>
+      <w:lvlJc w:val="right"/>
+      <w:pPr>
+        <w:ind w:left="2160" w:hanging="180"/>
+      </w:pPr>
+    </w:lvl>
+    <w:lvl w:ilvl="3" w:tplc="380A000F" w:tentative="1">
+      <w:start w:val="1"/>
+      <w:numFmt w:val="decimal"/>
+      <w:lvlText w:val="%4."/>
+      <w:lvlJc w:val="left"/>
+      <w:pPr>
+        <w:ind w:left="2880" w:hanging="360"/>
+      </w:pPr>
+    </w:lvl>
+    <w:lvl w:ilvl="4" w:tplc="380A0019" w:tentative="1">
+      <w:start w:val="1"/>
+      <w:numFmt w:val="lowerLetter"/>
+      <w:lvlText w:val="%5."/>
+      <w:lvlJc w:val="left"/>
+      <w:pPr>
+        <w:ind w:left="3600" w:hanging="360"/>
+      </w:pPr>
+    </w:lvl>
+    <w:lvl w:ilvl="5" w:tplc="380A001B" w:tentative="1">
+      <w:start w:val="1"/>
+      <w:numFmt w:val="lowerRoman"/>
+      <w:lvlText w:val="%6."/>
+      <w:lvlJc w:val="right"/>
+      <w:pPr>
+        <w:ind w:left="4320" w:hanging="180"/>
+      </w:pPr>
+    </w:lvl>
+    <w:lvl w:ilvl="6" w:tplc="380A000F" w:tentative="1">
+      <w:start w:val="1"/>
+      <w:numFmt w:val="decimal"/>
+      <w:lvlText w:val="%7."/>
+      <w:lvlJc w:val="left"/>
+      <w:pPr>
+        <w:ind w:left="5040" w:hanging="360"/>
+      </w:pPr>
+    </w:lvl>
+    <w:lvl w:ilvl="7" w:tplc="380A0019" w:tentative="1">
+      <w:start w:val="1"/>
+      <w:numFmt w:val="lowerLetter"/>
+      <w:lvlText w:val="%8."/>
+      <w:lvlJc w:val="left"/>
+      <w:pPr>
+        <w:ind w:left="5760" w:hanging="360"/>
+      </w:pPr>
+    </w:lvl>
+    <w:lvl w:ilvl="8" w:tplc="380A001B" w:tentative="1">
+      <w:start w:val="1"/>
+      <w:numFmt w:val="lowerRoman"/>
+      <w:lvlText w:val="%9."/>
+      <w:lvlJc w:val="right"/>
+      <w:pPr>
+        <w:ind w:left="6480" w:hanging="180"/>
+      </w:pPr>
+    </w:lvl>
+  </w:abstractNum>
+  <w:abstractNum w:abstractNumId="1" w15:restartNumberingAfterBreak="0">
+    <w:nsid w:val="0BA14AE9"/>
+    <w:multiLevelType w:val="hybridMultilevel"/>
+    <w:tmpl w:val="23584966"/>
+    <w:lvl w:ilvl="0" w:tplc="380A0001">
+      <w:start w:val="1"/>
+      <w:numFmt w:val="bullet"/>
+      <w:lvlText w:val=""/>
+      <w:lvlJc w:val="left"/>
+      <w:pPr>
+        <w:ind w:left="720" w:hanging="360"/>
+      </w:pPr>
+      <w:rPr>
+        <w:rFonts w:ascii="Symbol" w:hAnsi="Symbol" w:hint="default"/>
+      </w:rPr>
+    </w:lvl>
+    <w:lvl w:ilvl="1" w:tplc="380A0003" w:tentative="1">
+      <w:start w:val="1"/>
+      <w:numFmt w:val="bullet"/>
+      <w:lvlText w:val="o"/>
+      <w:lvlJc w:val="left"/>
+      <w:pPr>
+        <w:ind w:left="1440" w:hanging="360"/>
+      </w:pPr>
+      <w:rPr>
+        <w:rFonts w:ascii="Courier New" w:hAnsi="Courier New" w:cs="Courier New" w:hint="default"/>
+      </w:rPr>
+    </w:lvl>
+    <w:lvl w:ilvl="2" w:tplc="380A0005" w:tentative="1">
+      <w:start w:val="1"/>
+      <w:numFmt w:val="bullet"/>
+      <w:lvlText w:val=""/>
+      <w:lvlJc w:val="left"/>
+      <w:pPr>
+        <w:ind w:left="2160" w:hanging="360"/>
+      </w:pPr>
+      <w:rPr>
+        <w:rFonts w:ascii="Wingdings" w:hAnsi="Wingdings" w:hint="default"/>
+      </w:rPr>
+    </w:lvl>
+    <w:lvl w:ilvl="3" w:tplc="380A0001" w:tentative="1">
+      <w:start w:val="1"/>
+      <w:numFmt w:val="bullet"/>
+      <w:lvlText w:val=""/>
+      <w:lvlJc w:val="left"/>
+      <w:pPr>
+        <w:ind w:left="2880" w:hanging="360"/>
+      </w:pPr>
+      <w:rPr>
+        <w:rFonts w:ascii="Symbol" w:hAnsi="Symbol" w:hint="default"/>
+      </w:rPr>
+    </w:lvl>
+    <w:lvl w:ilvl="4" w:tplc="380A0003" w:tentative="1">
+      <w:start w:val="1"/>
+      <w:numFmt w:val="bullet"/>
+      <w:lvlText w:val="o"/>
+      <w:lvlJc w:val="left"/>
+      <w:pPr>
+        <w:ind w:left="3600" w:hanging="360"/>
+      </w:pPr>
+      <w:rPr>
+        <w:rFonts w:ascii="Courier New" w:hAnsi="Courier New" w:cs="Courier New" w:hint="default"/>
+      </w:rPr>
+    </w:lvl>
+    <w:lvl w:ilvl="5" w:tplc="380A0005" w:tentative="1">
+      <w:start w:val="1"/>
+      <w:numFmt w:val="bullet"/>
+      <w:lvlText w:val=""/>
+      <w:lvlJc w:val="left"/>
+      <w:pPr>
+        <w:ind w:left="4320" w:hanging="360"/>
+      </w:pPr>
+      <w:rPr>
+        <w:rFonts w:ascii="Wingdings" w:hAnsi="Wingdings" w:hint="default"/>
+      </w:rPr>
+    </w:lvl>
+    <w:lvl w:ilvl="6" w:tplc="380A0001" w:tentative="1">
+      <w:start w:val="1"/>
+      <w:numFmt w:val="bullet"/>
+      <w:lvlText w:val=""/>
+      <w:lvlJc w:val="left"/>
+      <w:pPr>
+        <w:ind w:left="5040" w:hanging="360"/>
+      </w:pPr>
+      <w:rPr>
+        <w:rFonts w:ascii="Symbol" w:hAnsi="Symbol" w:hint="default"/>
+      </w:rPr>
+    </w:lvl>
+    <w:lvl w:ilvl="7" w:tplc="380A0003" w:tentative="1">
+      <w:start w:val="1"/>
+      <w:numFmt w:val="bullet"/>
+      <w:lvlText w:val="o"/>
+      <w:lvlJc w:val="left"/>
+      <w:pPr>
+        <w:ind w:left="5760" w:hanging="360"/>
+      </w:pPr>
+      <w:rPr>
+        <w:rFonts w:ascii="Courier New" w:hAnsi="Courier New" w:cs="Courier New" w:hint="default"/>
+      </w:rPr>
+    </w:lvl>
+    <w:lvl w:ilvl="8" w:tplc="380A0005" w:tentative="1">
+      <w:start w:val="1"/>
+      <w:numFmt w:val="bullet"/>
+      <w:lvlText w:val=""/>
+      <w:lvlJc w:val="left"/>
+      <w:pPr>
+        <w:ind w:left="6480" w:hanging="360"/>
+      </w:pPr>
+      <w:rPr>
+        <w:rFonts w:ascii="Wingdings" w:hAnsi="Wingdings" w:hint="default"/>
+      </w:rPr>
+    </w:lvl>
+  </w:abstractNum>
+  <w:abstractNum w:abstractNumId="2" w15:restartNumberingAfterBreak="0">
     <w:nsid w:val="20865F3C"/>
     <w:multiLevelType w:val="hybridMultilevel"/>
     <w:tmpl w:val="739A4DA2"/>
@@ -1424,7 +2557,7 @@
       </w:rPr>
     </w:lvl>
   </w:abstractNum>
-  <w:abstractNum w:abstractNumId="1" w15:restartNumberingAfterBreak="0">
+  <w:abstractNum w:abstractNumId="3" w15:restartNumberingAfterBreak="0">
     <w:nsid w:val="31611A4F"/>
     <w:multiLevelType w:val="hybridMultilevel"/>
     <w:tmpl w:val="F51CCBD8"/>
@@ -1537,7 +2670,319 @@
       </w:rPr>
     </w:lvl>
   </w:abstractNum>
-  <w:abstractNum w:abstractNumId="2" w15:restartNumberingAfterBreak="0">
+  <w:abstractNum w:abstractNumId="4" w15:restartNumberingAfterBreak="0">
+    <w:nsid w:val="32301CAD"/>
+    <w:multiLevelType w:val="hybridMultilevel"/>
+    <w:tmpl w:val="C4B4E556"/>
+    <w:lvl w:ilvl="0" w:tplc="380A000F">
+      <w:start w:val="1"/>
+      <w:numFmt w:val="decimal"/>
+      <w:lvlText w:val="%1."/>
+      <w:lvlJc w:val="left"/>
+      <w:pPr>
+        <w:ind w:left="720" w:hanging="360"/>
+      </w:pPr>
+    </w:lvl>
+    <w:lvl w:ilvl="1" w:tplc="380A0019" w:tentative="1">
+      <w:start w:val="1"/>
+      <w:numFmt w:val="lowerLetter"/>
+      <w:lvlText w:val="%2."/>
+      <w:lvlJc w:val="left"/>
+      <w:pPr>
+        <w:ind w:left="1440" w:hanging="360"/>
+      </w:pPr>
+    </w:lvl>
+    <w:lvl w:ilvl="2" w:tplc="380A001B" w:tentative="1">
+      <w:start w:val="1"/>
+      <w:numFmt w:val="lowerRoman"/>
+      <w:lvlText w:val="%3."/>
+      <w:lvlJc w:val="right"/>
+      <w:pPr>
+        <w:ind w:left="2160" w:hanging="180"/>
+      </w:pPr>
+    </w:lvl>
+    <w:lvl w:ilvl="3" w:tplc="380A000F" w:tentative="1">
+      <w:start w:val="1"/>
+      <w:numFmt w:val="decimal"/>
+      <w:lvlText w:val="%4."/>
+      <w:lvlJc w:val="left"/>
+      <w:pPr>
+        <w:ind w:left="2880" w:hanging="360"/>
+      </w:pPr>
+    </w:lvl>
+    <w:lvl w:ilvl="4" w:tplc="380A0019" w:tentative="1">
+      <w:start w:val="1"/>
+      <w:numFmt w:val="lowerLetter"/>
+      <w:lvlText w:val="%5."/>
+      <w:lvlJc w:val="left"/>
+      <w:pPr>
+        <w:ind w:left="3600" w:hanging="360"/>
+      </w:pPr>
+    </w:lvl>
+    <w:lvl w:ilvl="5" w:tplc="380A001B" w:tentative="1">
+      <w:start w:val="1"/>
+      <w:numFmt w:val="lowerRoman"/>
+      <w:lvlText w:val="%6."/>
+      <w:lvlJc w:val="right"/>
+      <w:pPr>
+        <w:ind w:left="4320" w:hanging="180"/>
+      </w:pPr>
+    </w:lvl>
+    <w:lvl w:ilvl="6" w:tplc="380A000F" w:tentative="1">
+      <w:start w:val="1"/>
+      <w:numFmt w:val="decimal"/>
+      <w:lvlText w:val="%7."/>
+      <w:lvlJc w:val="left"/>
+      <w:pPr>
+        <w:ind w:left="5040" w:hanging="360"/>
+      </w:pPr>
+    </w:lvl>
+    <w:lvl w:ilvl="7" w:tplc="380A0019" w:tentative="1">
+      <w:start w:val="1"/>
+      <w:numFmt w:val="lowerLetter"/>
+      <w:lvlText w:val="%8."/>
+      <w:lvlJc w:val="left"/>
+      <w:pPr>
+        <w:ind w:left="5760" w:hanging="360"/>
+      </w:pPr>
+    </w:lvl>
+    <w:lvl w:ilvl="8" w:tplc="380A001B" w:tentative="1">
+      <w:start w:val="1"/>
+      <w:numFmt w:val="lowerRoman"/>
+      <w:lvlText w:val="%9."/>
+      <w:lvlJc w:val="right"/>
+      <w:pPr>
+        <w:ind w:left="6480" w:hanging="180"/>
+      </w:pPr>
+    </w:lvl>
+  </w:abstractNum>
+  <w:abstractNum w:abstractNumId="5" w15:restartNumberingAfterBreak="0">
+    <w:nsid w:val="3F991379"/>
+    <w:multiLevelType w:val="hybridMultilevel"/>
+    <w:tmpl w:val="8A5C86B8"/>
+    <w:lvl w:ilvl="0" w:tplc="380A0001">
+      <w:start w:val="1"/>
+      <w:numFmt w:val="bullet"/>
+      <w:lvlText w:val=""/>
+      <w:lvlJc w:val="left"/>
+      <w:pPr>
+        <w:ind w:left="720" w:hanging="360"/>
+      </w:pPr>
+      <w:rPr>
+        <w:rFonts w:ascii="Symbol" w:hAnsi="Symbol" w:hint="default"/>
+      </w:rPr>
+    </w:lvl>
+    <w:lvl w:ilvl="1" w:tplc="380A0003" w:tentative="1">
+      <w:start w:val="1"/>
+      <w:numFmt w:val="bullet"/>
+      <w:lvlText w:val="o"/>
+      <w:lvlJc w:val="left"/>
+      <w:pPr>
+        <w:ind w:left="1440" w:hanging="360"/>
+      </w:pPr>
+      <w:rPr>
+        <w:rFonts w:ascii="Courier New" w:hAnsi="Courier New" w:cs="Courier New" w:hint="default"/>
+      </w:rPr>
+    </w:lvl>
+    <w:lvl w:ilvl="2" w:tplc="380A0005" w:tentative="1">
+      <w:start w:val="1"/>
+      <w:numFmt w:val="bullet"/>
+      <w:lvlText w:val=""/>
+      <w:lvlJc w:val="left"/>
+      <w:pPr>
+        <w:ind w:left="2160" w:hanging="360"/>
+      </w:pPr>
+      <w:rPr>
+        <w:rFonts w:ascii="Wingdings" w:hAnsi="Wingdings" w:hint="default"/>
+      </w:rPr>
+    </w:lvl>
+    <w:lvl w:ilvl="3" w:tplc="380A0001" w:tentative="1">
+      <w:start w:val="1"/>
+      <w:numFmt w:val="bullet"/>
+      <w:lvlText w:val=""/>
+      <w:lvlJc w:val="left"/>
+      <w:pPr>
+        <w:ind w:left="2880" w:hanging="360"/>
+      </w:pPr>
+      <w:rPr>
+        <w:rFonts w:ascii="Symbol" w:hAnsi="Symbol" w:hint="default"/>
+      </w:rPr>
+    </w:lvl>
+    <w:lvl w:ilvl="4" w:tplc="380A0003" w:tentative="1">
+      <w:start w:val="1"/>
+      <w:numFmt w:val="bullet"/>
+      <w:lvlText w:val="o"/>
+      <w:lvlJc w:val="left"/>
+      <w:pPr>
+        <w:ind w:left="3600" w:hanging="360"/>
+      </w:pPr>
+      <w:rPr>
+        <w:rFonts w:ascii="Courier New" w:hAnsi="Courier New" w:cs="Courier New" w:hint="default"/>
+      </w:rPr>
+    </w:lvl>
+    <w:lvl w:ilvl="5" w:tplc="380A0005" w:tentative="1">
+      <w:start w:val="1"/>
+      <w:numFmt w:val="bullet"/>
+      <w:lvlText w:val=""/>
+      <w:lvlJc w:val="left"/>
+      <w:pPr>
+        <w:ind w:left="4320" w:hanging="360"/>
+      </w:pPr>
+      <w:rPr>
+        <w:rFonts w:ascii="Wingdings" w:hAnsi="Wingdings" w:hint="default"/>
+      </w:rPr>
+    </w:lvl>
+    <w:lvl w:ilvl="6" w:tplc="380A0001" w:tentative="1">
+      <w:start w:val="1"/>
+      <w:numFmt w:val="bullet"/>
+      <w:lvlText w:val=""/>
+      <w:lvlJc w:val="left"/>
+      <w:pPr>
+        <w:ind w:left="5040" w:hanging="360"/>
+      </w:pPr>
+      <w:rPr>
+        <w:rFonts w:ascii="Symbol" w:hAnsi="Symbol" w:hint="default"/>
+      </w:rPr>
+    </w:lvl>
+    <w:lvl w:ilvl="7" w:tplc="380A0003" w:tentative="1">
+      <w:start w:val="1"/>
+      <w:numFmt w:val="bullet"/>
+      <w:lvlText w:val="o"/>
+      <w:lvlJc w:val="left"/>
+      <w:pPr>
+        <w:ind w:left="5760" w:hanging="360"/>
+      </w:pPr>
+      <w:rPr>
+        <w:rFonts w:ascii="Courier New" w:hAnsi="Courier New" w:cs="Courier New" w:hint="default"/>
+      </w:rPr>
+    </w:lvl>
+    <w:lvl w:ilvl="8" w:tplc="380A0005" w:tentative="1">
+      <w:start w:val="1"/>
+      <w:numFmt w:val="bullet"/>
+      <w:lvlText w:val=""/>
+      <w:lvlJc w:val="left"/>
+      <w:pPr>
+        <w:ind w:left="6480" w:hanging="360"/>
+      </w:pPr>
+      <w:rPr>
+        <w:rFonts w:ascii="Wingdings" w:hAnsi="Wingdings" w:hint="default"/>
+      </w:rPr>
+    </w:lvl>
+  </w:abstractNum>
+  <w:abstractNum w:abstractNumId="6" w15:restartNumberingAfterBreak="0">
+    <w:nsid w:val="422D06B3"/>
+    <w:multiLevelType w:val="hybridMultilevel"/>
+    <w:tmpl w:val="5394BAC4"/>
+    <w:lvl w:ilvl="0" w:tplc="380A0001">
+      <w:start w:val="1"/>
+      <w:numFmt w:val="bullet"/>
+      <w:lvlText w:val=""/>
+      <w:lvlJc w:val="left"/>
+      <w:pPr>
+        <w:ind w:left="720" w:hanging="360"/>
+      </w:pPr>
+      <w:rPr>
+        <w:rFonts w:ascii="Symbol" w:hAnsi="Symbol" w:hint="default"/>
+      </w:rPr>
+    </w:lvl>
+    <w:lvl w:ilvl="1" w:tplc="380A0003" w:tentative="1">
+      <w:start w:val="1"/>
+      <w:numFmt w:val="bullet"/>
+      <w:lvlText w:val="o"/>
+      <w:lvlJc w:val="left"/>
+      <w:pPr>
+        <w:ind w:left="1440" w:hanging="360"/>
+      </w:pPr>
+      <w:rPr>
+        <w:rFonts w:ascii="Courier New" w:hAnsi="Courier New" w:cs="Courier New" w:hint="default"/>
+      </w:rPr>
+    </w:lvl>
+    <w:lvl w:ilvl="2" w:tplc="380A0005" w:tentative="1">
+      <w:start w:val="1"/>
+      <w:numFmt w:val="bullet"/>
+      <w:lvlText w:val=""/>
+      <w:lvlJc w:val="left"/>
+      <w:pPr>
+        <w:ind w:left="2160" w:hanging="360"/>
+      </w:pPr>
+      <w:rPr>
+        <w:rFonts w:ascii="Wingdings" w:hAnsi="Wingdings" w:hint="default"/>
+      </w:rPr>
+    </w:lvl>
+    <w:lvl w:ilvl="3" w:tplc="380A0001" w:tentative="1">
+      <w:start w:val="1"/>
+      <w:numFmt w:val="bullet"/>
+      <w:lvlText w:val=""/>
+      <w:lvlJc w:val="left"/>
+      <w:pPr>
+        <w:ind w:left="2880" w:hanging="360"/>
+      </w:pPr>
+      <w:rPr>
+        <w:rFonts w:ascii="Symbol" w:hAnsi="Symbol" w:hint="default"/>
+      </w:rPr>
+    </w:lvl>
+    <w:lvl w:ilvl="4" w:tplc="380A0003" w:tentative="1">
+      <w:start w:val="1"/>
+      <w:numFmt w:val="bullet"/>
+      <w:lvlText w:val="o"/>
+      <w:lvlJc w:val="left"/>
+      <w:pPr>
+        <w:ind w:left="3600" w:hanging="360"/>
+      </w:pPr>
+      <w:rPr>
+        <w:rFonts w:ascii="Courier New" w:hAnsi="Courier New" w:cs="Courier New" w:hint="default"/>
+      </w:rPr>
+    </w:lvl>
+    <w:lvl w:ilvl="5" w:tplc="380A0005" w:tentative="1">
+      <w:start w:val="1"/>
+      <w:numFmt w:val="bullet"/>
+      <w:lvlText w:val=""/>
+      <w:lvlJc w:val="left"/>
+      <w:pPr>
+        <w:ind w:left="4320" w:hanging="360"/>
+      </w:pPr>
+      <w:rPr>
+        <w:rFonts w:ascii="Wingdings" w:hAnsi="Wingdings" w:hint="default"/>
+      </w:rPr>
+    </w:lvl>
+    <w:lvl w:ilvl="6" w:tplc="380A0001" w:tentative="1">
+      <w:start w:val="1"/>
+      <w:numFmt w:val="bullet"/>
+      <w:lvlText w:val=""/>
+      <w:lvlJc w:val="left"/>
+      <w:pPr>
+        <w:ind w:left="5040" w:hanging="360"/>
+      </w:pPr>
+      <w:rPr>
+        <w:rFonts w:ascii="Symbol" w:hAnsi="Symbol" w:hint="default"/>
+      </w:rPr>
+    </w:lvl>
+    <w:lvl w:ilvl="7" w:tplc="380A0003" w:tentative="1">
+      <w:start w:val="1"/>
+      <w:numFmt w:val="bullet"/>
+      <w:lvlText w:val="o"/>
+      <w:lvlJc w:val="left"/>
+      <w:pPr>
+        <w:ind w:left="5760" w:hanging="360"/>
+      </w:pPr>
+      <w:rPr>
+        <w:rFonts w:ascii="Courier New" w:hAnsi="Courier New" w:cs="Courier New" w:hint="default"/>
+      </w:rPr>
+    </w:lvl>
+    <w:lvl w:ilvl="8" w:tplc="380A0005" w:tentative="1">
+      <w:start w:val="1"/>
+      <w:numFmt w:val="bullet"/>
+      <w:lvlText w:val=""/>
+      <w:lvlJc w:val="left"/>
+      <w:pPr>
+        <w:ind w:left="6480" w:hanging="360"/>
+      </w:pPr>
+      <w:rPr>
+        <w:rFonts w:ascii="Wingdings" w:hAnsi="Wingdings" w:hint="default"/>
+      </w:rPr>
+    </w:lvl>
+  </w:abstractNum>
+  <w:abstractNum w:abstractNumId="7" w15:restartNumberingAfterBreak="0">
     <w:nsid w:val="4889639C"/>
     <w:multiLevelType w:val="hybridMultilevel"/>
     <w:tmpl w:val="00EA7704"/>
@@ -1650,7 +3095,7 @@
       </w:rPr>
     </w:lvl>
   </w:abstractNum>
-  <w:abstractNum w:abstractNumId="3" w15:restartNumberingAfterBreak="0">
+  <w:abstractNum w:abstractNumId="8" w15:restartNumberingAfterBreak="0">
     <w:nsid w:val="50411AD4"/>
     <w:multiLevelType w:val="hybridMultilevel"/>
     <w:tmpl w:val="C7ACADBA"/>
@@ -1763,7 +3208,7 @@
       </w:rPr>
     </w:lvl>
   </w:abstractNum>
-  <w:abstractNum w:abstractNumId="4" w15:restartNumberingAfterBreak="0">
+  <w:abstractNum w:abstractNumId="9" w15:restartNumberingAfterBreak="0">
     <w:nsid w:val="61D614D3"/>
     <w:multiLevelType w:val="hybridMultilevel"/>
     <w:tmpl w:val="46189C32"/>
@@ -1876,7 +3321,7 @@
       </w:rPr>
     </w:lvl>
   </w:abstractNum>
-  <w:abstractNum w:abstractNumId="5" w15:restartNumberingAfterBreak="0">
+  <w:abstractNum w:abstractNumId="10" w15:restartNumberingAfterBreak="0">
     <w:nsid w:val="661200AA"/>
     <w:multiLevelType w:val="hybridMultilevel"/>
     <w:tmpl w:val="3B3E071A"/>
@@ -1965,7 +3410,7 @@
       </w:pPr>
     </w:lvl>
   </w:abstractNum>
-  <w:abstractNum w:abstractNumId="6" w15:restartNumberingAfterBreak="0">
+  <w:abstractNum w:abstractNumId="11" w15:restartNumberingAfterBreak="0">
     <w:nsid w:val="6F612E01"/>
     <w:multiLevelType w:val="hybridMultilevel"/>
     <w:tmpl w:val="376A672A"/>
@@ -2078,7 +3523,7 @@
       </w:rPr>
     </w:lvl>
   </w:abstractNum>
-  <w:abstractNum w:abstractNumId="7" w15:restartNumberingAfterBreak="0">
+  <w:abstractNum w:abstractNumId="12" w15:restartNumberingAfterBreak="0">
     <w:nsid w:val="73D745B0"/>
     <w:multiLevelType w:val="hybridMultilevel"/>
     <w:tmpl w:val="83A28326"/>
@@ -2192,28 +3637,43 @@
     </w:lvl>
   </w:abstractNum>
   <w:num w:numId="1" w16cid:durableId="210384158">
+    <w:abstractNumId w:val="10"/>
+  </w:num>
+  <w:num w:numId="2" w16cid:durableId="1407603500">
+    <w:abstractNumId w:val="9"/>
+  </w:num>
+  <w:num w:numId="3" w16cid:durableId="267278945">
+    <w:abstractNumId w:val="7"/>
+  </w:num>
+  <w:num w:numId="4" w16cid:durableId="1577058692">
+    <w:abstractNumId w:val="2"/>
+  </w:num>
+  <w:num w:numId="5" w16cid:durableId="1858498182">
+    <w:abstractNumId w:val="12"/>
+  </w:num>
+  <w:num w:numId="6" w16cid:durableId="25957050">
+    <w:abstractNumId w:val="11"/>
+  </w:num>
+  <w:num w:numId="7" w16cid:durableId="808329411">
+    <w:abstractNumId w:val="3"/>
+  </w:num>
+  <w:num w:numId="8" w16cid:durableId="1614676553">
+    <w:abstractNumId w:val="8"/>
+  </w:num>
+  <w:num w:numId="9" w16cid:durableId="1985498405">
     <w:abstractNumId w:val="5"/>
   </w:num>
-  <w:num w:numId="2" w16cid:durableId="1407603500">
+  <w:num w:numId="10" w16cid:durableId="1637561562">
+    <w:abstractNumId w:val="6"/>
+  </w:num>
+  <w:num w:numId="11" w16cid:durableId="1003781088">
+    <w:abstractNumId w:val="1"/>
+  </w:num>
+  <w:num w:numId="12" w16cid:durableId="431978748">
     <w:abstractNumId w:val="4"/>
   </w:num>
-  <w:num w:numId="3" w16cid:durableId="267278945">
-    <w:abstractNumId w:val="2"/>
-  </w:num>
-  <w:num w:numId="4" w16cid:durableId="1577058692">
+  <w:num w:numId="13" w16cid:durableId="623004890">
     <w:abstractNumId w:val="0"/>
-  </w:num>
-  <w:num w:numId="5" w16cid:durableId="1858498182">
-    <w:abstractNumId w:val="7"/>
-  </w:num>
-  <w:num w:numId="6" w16cid:durableId="25957050">
-    <w:abstractNumId w:val="6"/>
-  </w:num>
-  <w:num w:numId="7" w16cid:durableId="808329411">
-    <w:abstractNumId w:val="1"/>
-  </w:num>
-  <w:num w:numId="8" w16cid:durableId="1614676553">
-    <w:abstractNumId w:val="3"/>
   </w:num>
 </w:numbering>
 </file>
@@ -2675,7 +4135,6 @@
     <w:next w:val="Normal"/>
     <w:link w:val="Ttulo3Car"/>
     <w:uiPriority w:val="9"/>
-    <w:semiHidden/>
     <w:unhideWhenUsed/>
     <w:qFormat/>
     <w:rsid w:val="002C0719"/>
@@ -2995,7 +4454,6 @@
     <w:basedOn w:val="Fuentedeprrafopredeter"/>
     <w:link w:val="Ttulo3"/>
     <w:uiPriority w:val="9"/>
-    <w:semiHidden/>
     <w:rsid w:val="002C0719"/>
     <w:rPr>
       <w:rFonts w:asciiTheme="majorHAnsi" w:eastAsiaTheme="majorEastAsia" w:hAnsiTheme="majorHAnsi" w:cstheme="majorBidi"/>

</xml_diff>

<commit_message>
Se ha completado la documentación de la segunda entrega de formación empresarial y también se han corregido los formatos de otras asignaturas, como inglés.
</commit_message>
<xml_diff>
--- a/Segunda Entrega/Formación Empresarial/Training-Business.docx
+++ b/Segunda Entrega/Formación Empresarial/Training-Business.docx
@@ -65,7 +65,7 @@
           <w:r>
             <w:fldChar w:fldCharType="separate"/>
           </w:r>
-          <w:hyperlink w:anchor="_Toc145144555" w:history="1">
+          <w:hyperlink w:anchor="_Toc145164307" w:history="1">
             <w:r>
               <w:rPr>
                 <w:rStyle w:val="Hipervnculo"/>
@@ -93,7 +93,7 @@
                 <w:noProof/>
                 <w:webHidden/>
               </w:rPr>
-              <w:instrText xml:space="preserve"> PAGEREF _Toc145144555 \h </w:instrText>
+              <w:instrText xml:space="preserve"> PAGEREF _Toc145164307 \h </w:instrText>
             </w:r>
             <w:r>
               <w:rPr>
@@ -140,7 +140,7 @@
               <w14:ligatures w14:val="standardContextual"/>
             </w:rPr>
           </w:pPr>
-          <w:hyperlink w:anchor="_Toc145144556" w:history="1">
+          <w:hyperlink w:anchor="_Toc145164308" w:history="1">
             <w:r>
               <w:rPr>
                 <w:rStyle w:val="Hipervnculo"/>
@@ -167,7 +167,7 @@
                 <w:noProof/>
                 <w:webHidden/>
               </w:rPr>
-              <w:instrText xml:space="preserve"> PAGEREF _Toc145144556 \h </w:instrText>
+              <w:instrText xml:space="preserve"> PAGEREF _Toc145164308 \h </w:instrText>
             </w:r>
             <w:r>
               <w:rPr>
@@ -214,7 +214,7 @@
               <w14:ligatures w14:val="standardContextual"/>
             </w:rPr>
           </w:pPr>
-          <w:hyperlink w:anchor="_Toc145144557" w:history="1">
+          <w:hyperlink w:anchor="_Toc145164309" w:history="1">
             <w:r>
               <w:rPr>
                 <w:rStyle w:val="Hipervnculo"/>
@@ -242,7 +242,7 @@
                 <w:noProof/>
                 <w:webHidden/>
               </w:rPr>
-              <w:instrText xml:space="preserve"> PAGEREF _Toc145144557 \h </w:instrText>
+              <w:instrText xml:space="preserve"> PAGEREF _Toc145164309 \h </w:instrText>
             </w:r>
             <w:r>
               <w:rPr>
@@ -289,7 +289,7 @@
               <w14:ligatures w14:val="standardContextual"/>
             </w:rPr>
           </w:pPr>
-          <w:hyperlink w:anchor="_Toc145144558" w:history="1">
+          <w:hyperlink w:anchor="_Toc145164310" w:history="1">
             <w:r>
               <w:rPr>
                 <w:rStyle w:val="Hipervnculo"/>
@@ -316,7 +316,7 @@
                 <w:noProof/>
                 <w:webHidden/>
               </w:rPr>
-              <w:instrText xml:space="preserve"> PAGEREF _Toc145144558 \h </w:instrText>
+              <w:instrText xml:space="preserve"> PAGEREF _Toc145164310 \h </w:instrText>
             </w:r>
             <w:r>
               <w:rPr>
@@ -363,7 +363,7 @@
               <w14:ligatures w14:val="standardContextual"/>
             </w:rPr>
           </w:pPr>
-          <w:hyperlink w:anchor="_Toc145144559" w:history="1">
+          <w:hyperlink w:anchor="_Toc145164311" w:history="1">
             <w:r>
               <w:rPr>
                 <w:rStyle w:val="Hipervnculo"/>
@@ -391,7 +391,7 @@
                 <w:noProof/>
                 <w:webHidden/>
               </w:rPr>
-              <w:instrText xml:space="preserve"> PAGEREF _Toc145144559 \h </w:instrText>
+              <w:instrText xml:space="preserve"> PAGEREF _Toc145164311 \h </w:instrText>
             </w:r>
             <w:r>
               <w:rPr>
@@ -438,7 +438,7 @@
               <w14:ligatures w14:val="standardContextual"/>
             </w:rPr>
           </w:pPr>
-          <w:hyperlink w:anchor="_Toc145144560" w:history="1">
+          <w:hyperlink w:anchor="_Toc145164312" w:history="1">
             <w:r>
               <w:rPr>
                 <w:rStyle w:val="Hipervnculo"/>
@@ -466,7 +466,7 @@
                 <w:noProof/>
                 <w:webHidden/>
               </w:rPr>
-              <w:instrText xml:space="preserve"> PAGEREF _Toc145144560 \h </w:instrText>
+              <w:instrText xml:space="preserve"> PAGEREF _Toc145164312 \h </w:instrText>
             </w:r>
             <w:r>
               <w:rPr>
@@ -513,7 +513,7 @@
               <w14:ligatures w14:val="standardContextual"/>
             </w:rPr>
           </w:pPr>
-          <w:hyperlink w:anchor="_Toc145144561" w:history="1">
+          <w:hyperlink w:anchor="_Toc145164313" w:history="1">
             <w:r>
               <w:rPr>
                 <w:rStyle w:val="Hipervnculo"/>
@@ -541,7 +541,7 @@
                 <w:noProof/>
                 <w:webHidden/>
               </w:rPr>
-              <w:instrText xml:space="preserve"> PAGEREF _Toc145144561 \h </w:instrText>
+              <w:instrText xml:space="preserve"> PAGEREF _Toc145164313 \h </w:instrText>
             </w:r>
             <w:r>
               <w:rPr>
@@ -588,7 +588,7 @@
               <w14:ligatures w14:val="standardContextual"/>
             </w:rPr>
           </w:pPr>
-          <w:hyperlink w:anchor="_Toc145144562" w:history="1">
+          <w:hyperlink w:anchor="_Toc145164314" w:history="1">
             <w:r>
               <w:rPr>
                 <w:rStyle w:val="Hipervnculo"/>
@@ -616,7 +616,7 @@
                 <w:noProof/>
                 <w:webHidden/>
               </w:rPr>
-              <w:instrText xml:space="preserve"> PAGEREF _Toc145144562 \h </w:instrText>
+              <w:instrText xml:space="preserve"> PAGEREF _Toc145164314 \h </w:instrText>
             </w:r>
             <w:r>
               <w:rPr>
@@ -663,7 +663,7 @@
               <w14:ligatures w14:val="standardContextual"/>
             </w:rPr>
           </w:pPr>
-          <w:hyperlink w:anchor="_Toc145144563" w:history="1">
+          <w:hyperlink w:anchor="_Toc145164315" w:history="1">
             <w:r>
               <w:rPr>
                 <w:rStyle w:val="Hipervnculo"/>
@@ -691,7 +691,7 @@
                 <w:noProof/>
                 <w:webHidden/>
               </w:rPr>
-              <w:instrText xml:space="preserve"> PAGEREF _Toc145144563 \h </w:instrText>
+              <w:instrText xml:space="preserve"> PAGEREF _Toc145164315 \h </w:instrText>
             </w:r>
             <w:r>
               <w:rPr>
@@ -738,7 +738,7 @@
               <w14:ligatures w14:val="standardContextual"/>
             </w:rPr>
           </w:pPr>
-          <w:hyperlink w:anchor="_Toc145144564" w:history="1">
+          <w:hyperlink w:anchor="_Toc145164316" w:history="1">
             <w:r>
               <w:rPr>
                 <w:rStyle w:val="Hipervnculo"/>
@@ -766,7 +766,7 @@
                 <w:noProof/>
                 <w:webHidden/>
               </w:rPr>
-              <w:instrText xml:space="preserve"> PAGEREF _Toc145144564 \h </w:instrText>
+              <w:instrText xml:space="preserve"> PAGEREF _Toc145164316 \h </w:instrText>
             </w:r>
             <w:r>
               <w:rPr>
@@ -786,7 +786,457 @@
                 <w:noProof/>
                 <w:webHidden/>
               </w:rPr>
-              <w:t>3</w:t>
+              <w:t>5</w:t>
+            </w:r>
+            <w:r>
+              <w:rPr>
+                <w:noProof/>
+                <w:webHidden/>
+              </w:rPr>
+              <w:fldChar w:fldCharType="end"/>
+            </w:r>
+          </w:hyperlink>
+        </w:p>
+        <w:p>
+          <w:pPr>
+            <w:pStyle w:val="TDC2"/>
+            <w:tabs>
+              <w:tab w:val="right" w:leader="dot" w:pos="9016"/>
+            </w:tabs>
+            <w:rPr>
+              <w:rFonts w:asciiTheme="minorHAnsi" w:eastAsiaTheme="minorEastAsia" w:hAnsiTheme="minorHAnsi" w:cstheme="minorBidi"/>
+              <w:noProof/>
+              <w:kern w:val="2"/>
+              <w:sz w:val="22"/>
+              <w:szCs w:val="22"/>
+              <w:lang w:val="es-UY" w:eastAsia="es-UY"/>
+              <w14:ligatures w14:val="standardContextual"/>
+            </w:rPr>
+          </w:pPr>
+          <w:hyperlink w:anchor="_Toc145164317" w:history="1">
+            <w:r>
+              <w:rPr>
+                <w:rStyle w:val="Hipervnculo"/>
+                <w:noProof/>
+                <w:lang w:val="es-UY"/>
+              </w:rPr>
+              <w:t>Boleta al contado</w:t>
+            </w:r>
+            <w:r>
+              <w:rPr>
+                <w:noProof/>
+                <w:webHidden/>
+              </w:rPr>
+              <w:tab/>
+            </w:r>
+            <w:r>
+              <w:rPr>
+                <w:noProof/>
+                <w:webHidden/>
+              </w:rPr>
+              <w:fldChar w:fldCharType="begin"/>
+            </w:r>
+            <w:r>
+              <w:rPr>
+                <w:noProof/>
+                <w:webHidden/>
+              </w:rPr>
+              <w:instrText xml:space="preserve"> PAGEREF _Toc145164317 \h </w:instrText>
+            </w:r>
+            <w:r>
+              <w:rPr>
+                <w:noProof/>
+                <w:webHidden/>
+              </w:rPr>
+            </w:r>
+            <w:r>
+              <w:rPr>
+                <w:noProof/>
+                <w:webHidden/>
+              </w:rPr>
+              <w:fldChar w:fldCharType="separate"/>
+            </w:r>
+            <w:r>
+              <w:rPr>
+                <w:noProof/>
+                <w:webHidden/>
+              </w:rPr>
+              <w:t>5</w:t>
+            </w:r>
+            <w:r>
+              <w:rPr>
+                <w:noProof/>
+                <w:webHidden/>
+              </w:rPr>
+              <w:fldChar w:fldCharType="end"/>
+            </w:r>
+          </w:hyperlink>
+        </w:p>
+        <w:p>
+          <w:pPr>
+            <w:pStyle w:val="TDC2"/>
+            <w:tabs>
+              <w:tab w:val="right" w:leader="dot" w:pos="9016"/>
+            </w:tabs>
+            <w:rPr>
+              <w:rFonts w:asciiTheme="minorHAnsi" w:eastAsiaTheme="minorEastAsia" w:hAnsiTheme="minorHAnsi" w:cstheme="minorBidi"/>
+              <w:noProof/>
+              <w:kern w:val="2"/>
+              <w:sz w:val="22"/>
+              <w:szCs w:val="22"/>
+              <w:lang w:val="es-UY" w:eastAsia="es-UY"/>
+              <w14:ligatures w14:val="standardContextual"/>
+            </w:rPr>
+          </w:pPr>
+          <w:hyperlink w:anchor="_Toc145164318" w:history="1">
+            <w:r>
+              <w:rPr>
+                <w:rStyle w:val="Hipervnculo"/>
+                <w:noProof/>
+                <w:lang w:val="es-UY"/>
+              </w:rPr>
+              <w:t>Nota de devolución al contado</w:t>
+            </w:r>
+            <w:r>
+              <w:rPr>
+                <w:noProof/>
+                <w:webHidden/>
+              </w:rPr>
+              <w:tab/>
+            </w:r>
+            <w:r>
+              <w:rPr>
+                <w:noProof/>
+                <w:webHidden/>
+              </w:rPr>
+              <w:fldChar w:fldCharType="begin"/>
+            </w:r>
+            <w:r>
+              <w:rPr>
+                <w:noProof/>
+                <w:webHidden/>
+              </w:rPr>
+              <w:instrText xml:space="preserve"> PAGEREF _Toc145164318 \h </w:instrText>
+            </w:r>
+            <w:r>
+              <w:rPr>
+                <w:noProof/>
+                <w:webHidden/>
+              </w:rPr>
+            </w:r>
+            <w:r>
+              <w:rPr>
+                <w:noProof/>
+                <w:webHidden/>
+              </w:rPr>
+              <w:fldChar w:fldCharType="separate"/>
+            </w:r>
+            <w:r>
+              <w:rPr>
+                <w:noProof/>
+                <w:webHidden/>
+              </w:rPr>
+              <w:t>6</w:t>
+            </w:r>
+            <w:r>
+              <w:rPr>
+                <w:noProof/>
+                <w:webHidden/>
+              </w:rPr>
+              <w:fldChar w:fldCharType="end"/>
+            </w:r>
+          </w:hyperlink>
+        </w:p>
+        <w:p>
+          <w:pPr>
+            <w:pStyle w:val="TDC2"/>
+            <w:tabs>
+              <w:tab w:val="right" w:leader="dot" w:pos="9016"/>
+            </w:tabs>
+            <w:rPr>
+              <w:rFonts w:asciiTheme="minorHAnsi" w:eastAsiaTheme="minorEastAsia" w:hAnsiTheme="minorHAnsi" w:cstheme="minorBidi"/>
+              <w:noProof/>
+              <w:kern w:val="2"/>
+              <w:sz w:val="22"/>
+              <w:szCs w:val="22"/>
+              <w:lang w:val="es-UY" w:eastAsia="es-UY"/>
+              <w14:ligatures w14:val="standardContextual"/>
+            </w:rPr>
+          </w:pPr>
+          <w:hyperlink w:anchor="_Toc145164319" w:history="1">
+            <w:r>
+              <w:rPr>
+                <w:rStyle w:val="Hipervnculo"/>
+                <w:noProof/>
+                <w:lang w:val="es-UY"/>
+              </w:rPr>
+              <w:t>Factura de crédito</w:t>
+            </w:r>
+            <w:r>
+              <w:rPr>
+                <w:noProof/>
+                <w:webHidden/>
+              </w:rPr>
+              <w:tab/>
+            </w:r>
+            <w:r>
+              <w:rPr>
+                <w:noProof/>
+                <w:webHidden/>
+              </w:rPr>
+              <w:fldChar w:fldCharType="begin"/>
+            </w:r>
+            <w:r>
+              <w:rPr>
+                <w:noProof/>
+                <w:webHidden/>
+              </w:rPr>
+              <w:instrText xml:space="preserve"> PAGEREF _Toc145164319 \h </w:instrText>
+            </w:r>
+            <w:r>
+              <w:rPr>
+                <w:noProof/>
+                <w:webHidden/>
+              </w:rPr>
+            </w:r>
+            <w:r>
+              <w:rPr>
+                <w:noProof/>
+                <w:webHidden/>
+              </w:rPr>
+              <w:fldChar w:fldCharType="separate"/>
+            </w:r>
+            <w:r>
+              <w:rPr>
+                <w:noProof/>
+                <w:webHidden/>
+              </w:rPr>
+              <w:t>6</w:t>
+            </w:r>
+            <w:r>
+              <w:rPr>
+                <w:noProof/>
+                <w:webHidden/>
+              </w:rPr>
+              <w:fldChar w:fldCharType="end"/>
+            </w:r>
+          </w:hyperlink>
+        </w:p>
+        <w:p>
+          <w:pPr>
+            <w:pStyle w:val="TDC2"/>
+            <w:tabs>
+              <w:tab w:val="right" w:leader="dot" w:pos="9016"/>
+            </w:tabs>
+            <w:rPr>
+              <w:rFonts w:asciiTheme="minorHAnsi" w:eastAsiaTheme="minorEastAsia" w:hAnsiTheme="minorHAnsi" w:cstheme="minorBidi"/>
+              <w:noProof/>
+              <w:kern w:val="2"/>
+              <w:sz w:val="22"/>
+              <w:szCs w:val="22"/>
+              <w:lang w:val="es-UY" w:eastAsia="es-UY"/>
+              <w14:ligatures w14:val="standardContextual"/>
+            </w:rPr>
+          </w:pPr>
+          <w:hyperlink w:anchor="_Toc145164320" w:history="1">
+            <w:r>
+              <w:rPr>
+                <w:rStyle w:val="Hipervnculo"/>
+                <w:noProof/>
+                <w:lang w:val="es-UY"/>
+              </w:rPr>
+              <w:t>Nota de débito</w:t>
+            </w:r>
+            <w:r>
+              <w:rPr>
+                <w:noProof/>
+                <w:webHidden/>
+              </w:rPr>
+              <w:tab/>
+            </w:r>
+            <w:r>
+              <w:rPr>
+                <w:noProof/>
+                <w:webHidden/>
+              </w:rPr>
+              <w:fldChar w:fldCharType="begin"/>
+            </w:r>
+            <w:r>
+              <w:rPr>
+                <w:noProof/>
+                <w:webHidden/>
+              </w:rPr>
+              <w:instrText xml:space="preserve"> PAGEREF _Toc145164320 \h </w:instrText>
+            </w:r>
+            <w:r>
+              <w:rPr>
+                <w:noProof/>
+                <w:webHidden/>
+              </w:rPr>
+            </w:r>
+            <w:r>
+              <w:rPr>
+                <w:noProof/>
+                <w:webHidden/>
+              </w:rPr>
+              <w:fldChar w:fldCharType="separate"/>
+            </w:r>
+            <w:r>
+              <w:rPr>
+                <w:noProof/>
+                <w:webHidden/>
+              </w:rPr>
+              <w:t>7</w:t>
+            </w:r>
+            <w:r>
+              <w:rPr>
+                <w:noProof/>
+                <w:webHidden/>
+              </w:rPr>
+              <w:fldChar w:fldCharType="end"/>
+            </w:r>
+          </w:hyperlink>
+        </w:p>
+        <w:p>
+          <w:pPr>
+            <w:pStyle w:val="TDC2"/>
+            <w:tabs>
+              <w:tab w:val="right" w:leader="dot" w:pos="9016"/>
+            </w:tabs>
+            <w:rPr>
+              <w:rFonts w:asciiTheme="minorHAnsi" w:eastAsiaTheme="minorEastAsia" w:hAnsiTheme="minorHAnsi" w:cstheme="minorBidi"/>
+              <w:noProof/>
+              <w:kern w:val="2"/>
+              <w:sz w:val="22"/>
+              <w:szCs w:val="22"/>
+              <w:lang w:val="es-UY" w:eastAsia="es-UY"/>
+              <w14:ligatures w14:val="standardContextual"/>
+            </w:rPr>
+          </w:pPr>
+          <w:hyperlink w:anchor="_Toc145164321" w:history="1">
+            <w:r>
+              <w:rPr>
+                <w:rStyle w:val="Hipervnculo"/>
+                <w:noProof/>
+                <w:lang w:val="es-UY"/>
+              </w:rPr>
+              <w:t>Nota de crédito</w:t>
+            </w:r>
+            <w:r>
+              <w:rPr>
+                <w:noProof/>
+                <w:webHidden/>
+              </w:rPr>
+              <w:tab/>
+            </w:r>
+            <w:r>
+              <w:rPr>
+                <w:noProof/>
+                <w:webHidden/>
+              </w:rPr>
+              <w:fldChar w:fldCharType="begin"/>
+            </w:r>
+            <w:r>
+              <w:rPr>
+                <w:noProof/>
+                <w:webHidden/>
+              </w:rPr>
+              <w:instrText xml:space="preserve"> PAGEREF _Toc145164321 \h </w:instrText>
+            </w:r>
+            <w:r>
+              <w:rPr>
+                <w:noProof/>
+                <w:webHidden/>
+              </w:rPr>
+            </w:r>
+            <w:r>
+              <w:rPr>
+                <w:noProof/>
+                <w:webHidden/>
+              </w:rPr>
+              <w:fldChar w:fldCharType="separate"/>
+            </w:r>
+            <w:r>
+              <w:rPr>
+                <w:noProof/>
+                <w:webHidden/>
+              </w:rPr>
+              <w:t>7</w:t>
+            </w:r>
+            <w:r>
+              <w:rPr>
+                <w:noProof/>
+                <w:webHidden/>
+              </w:rPr>
+              <w:fldChar w:fldCharType="end"/>
+            </w:r>
+          </w:hyperlink>
+        </w:p>
+        <w:p>
+          <w:pPr>
+            <w:pStyle w:val="TDC2"/>
+            <w:tabs>
+              <w:tab w:val="right" w:leader="dot" w:pos="9016"/>
+            </w:tabs>
+            <w:rPr>
+              <w:rFonts w:asciiTheme="minorHAnsi" w:eastAsiaTheme="minorEastAsia" w:hAnsiTheme="minorHAnsi" w:cstheme="minorBidi"/>
+              <w:noProof/>
+              <w:kern w:val="2"/>
+              <w:sz w:val="22"/>
+              <w:szCs w:val="22"/>
+              <w:lang w:val="es-UY" w:eastAsia="es-UY"/>
+              <w14:ligatures w14:val="standardContextual"/>
+            </w:rPr>
+          </w:pPr>
+          <w:hyperlink w:anchor="_Toc145164322" w:history="1">
+            <w:r>
+              <w:rPr>
+                <w:rStyle w:val="Hipervnculo"/>
+                <w:noProof/>
+                <w:lang w:val="es-UY"/>
+              </w:rPr>
+              <w:t>Recibo oficial</w:t>
+            </w:r>
+            <w:r>
+              <w:rPr>
+                <w:noProof/>
+                <w:webHidden/>
+              </w:rPr>
+              <w:tab/>
+            </w:r>
+            <w:r>
+              <w:rPr>
+                <w:noProof/>
+                <w:webHidden/>
+              </w:rPr>
+              <w:fldChar w:fldCharType="begin"/>
+            </w:r>
+            <w:r>
+              <w:rPr>
+                <w:noProof/>
+                <w:webHidden/>
+              </w:rPr>
+              <w:instrText xml:space="preserve"> PAGEREF _Toc145164322 \h </w:instrText>
+            </w:r>
+            <w:r>
+              <w:rPr>
+                <w:noProof/>
+                <w:webHidden/>
+              </w:rPr>
+            </w:r>
+            <w:r>
+              <w:rPr>
+                <w:noProof/>
+                <w:webHidden/>
+              </w:rPr>
+              <w:fldChar w:fldCharType="separate"/>
+            </w:r>
+            <w:r>
+              <w:rPr>
+                <w:noProof/>
+                <w:webHidden/>
+              </w:rPr>
+              <w:t>8</w:t>
             </w:r>
             <w:r>
               <w:rPr>
@@ -813,7 +1263,7 @@
               <w14:ligatures w14:val="standardContextual"/>
             </w:rPr>
           </w:pPr>
-          <w:hyperlink w:anchor="_Toc145144565" w:history="1">
+          <w:hyperlink w:anchor="_Toc145164323" w:history="1">
             <w:r>
               <w:rPr>
                 <w:rStyle w:val="Hipervnculo"/>
@@ -841,7 +1291,7 @@
                 <w:noProof/>
                 <w:webHidden/>
               </w:rPr>
-              <w:instrText xml:space="preserve"> PAGEREF _Toc145144565 \h </w:instrText>
+              <w:instrText xml:space="preserve"> PAGEREF _Toc145164323 \h </w:instrText>
             </w:r>
             <w:r>
               <w:rPr>
@@ -861,7 +1311,7 @@
                 <w:noProof/>
                 <w:webHidden/>
               </w:rPr>
-              <w:t>4</w:t>
+              <w:t>8</w:t>
             </w:r>
             <w:r>
               <w:rPr>
@@ -888,7 +1338,7 @@
               <w14:ligatures w14:val="standardContextual"/>
             </w:rPr>
           </w:pPr>
-          <w:hyperlink w:anchor="_Toc145144566" w:history="1">
+          <w:hyperlink w:anchor="_Toc145164324" w:history="1">
             <w:r>
               <w:rPr>
                 <w:rStyle w:val="Hipervnculo"/>
@@ -915,7 +1365,7 @@
                 <w:noProof/>
                 <w:webHidden/>
               </w:rPr>
-              <w:instrText xml:space="preserve"> PAGEREF _Toc145144566 \h </w:instrText>
+              <w:instrText xml:space="preserve"> PAGEREF _Toc145164324 \h </w:instrText>
             </w:r>
             <w:r>
               <w:rPr>
@@ -935,7 +1385,82 @@
                 <w:noProof/>
                 <w:webHidden/>
               </w:rPr>
-              <w:t>4</w:t>
+              <w:t>9</w:t>
+            </w:r>
+            <w:r>
+              <w:rPr>
+                <w:noProof/>
+                <w:webHidden/>
+              </w:rPr>
+              <w:fldChar w:fldCharType="end"/>
+            </w:r>
+          </w:hyperlink>
+        </w:p>
+        <w:p>
+          <w:pPr>
+            <w:pStyle w:val="TDC1"/>
+            <w:tabs>
+              <w:tab w:val="right" w:leader="dot" w:pos="9016"/>
+            </w:tabs>
+            <w:rPr>
+              <w:rFonts w:asciiTheme="minorHAnsi" w:eastAsiaTheme="minorEastAsia" w:hAnsiTheme="minorHAnsi" w:cstheme="minorBidi"/>
+              <w:noProof/>
+              <w:kern w:val="2"/>
+              <w:sz w:val="22"/>
+              <w:szCs w:val="22"/>
+              <w:lang w:val="es-UY" w:eastAsia="es-UY"/>
+              <w14:ligatures w14:val="standardContextual"/>
+            </w:rPr>
+          </w:pPr>
+          <w:hyperlink w:anchor="_Toc145164325" w:history="1">
+            <w:r>
+              <w:rPr>
+                <w:rStyle w:val="Hipervnculo"/>
+                <w:noProof/>
+                <w:lang w:val="es-UY"/>
+              </w:rPr>
+              <w:t>Mezcla Comercial</w:t>
+            </w:r>
+            <w:r>
+              <w:rPr>
+                <w:noProof/>
+                <w:webHidden/>
+              </w:rPr>
+              <w:tab/>
+            </w:r>
+            <w:r>
+              <w:rPr>
+                <w:noProof/>
+                <w:webHidden/>
+              </w:rPr>
+              <w:fldChar w:fldCharType="begin"/>
+            </w:r>
+            <w:r>
+              <w:rPr>
+                <w:noProof/>
+                <w:webHidden/>
+              </w:rPr>
+              <w:instrText xml:space="preserve"> PAGEREF _Toc145164325 \h </w:instrText>
+            </w:r>
+            <w:r>
+              <w:rPr>
+                <w:noProof/>
+                <w:webHidden/>
+              </w:rPr>
+            </w:r>
+            <w:r>
+              <w:rPr>
+                <w:noProof/>
+                <w:webHidden/>
+              </w:rPr>
+              <w:fldChar w:fldCharType="separate"/>
+            </w:r>
+            <w:r>
+              <w:rPr>
+                <w:noProof/>
+                <w:webHidden/>
+              </w:rPr>
+              <w:t>9</w:t>
             </w:r>
             <w:r>
               <w:rPr>
@@ -977,7 +1502,7 @@
           <w:lang w:val="es-UY"/>
         </w:rPr>
       </w:pPr>
-      <w:bookmarkStart w:id="0" w:name="_Toc145144555"/>
+      <w:bookmarkStart w:id="0" w:name="_Toc145164307"/>
       <w:r>
         <w:rPr>
           <w:lang w:val="es-UY"/>
@@ -1025,7 +1550,7 @@
           <w:noProof/>
         </w:rPr>
       </w:pPr>
-      <w:bookmarkStart w:id="1" w:name="_Toc145144556"/>
+      <w:bookmarkStart w:id="1" w:name="_Toc145164308"/>
       <w:r>
         <w:rPr>
           <w:noProof/>
@@ -1049,7 +1574,7 @@
           <w:lang w:val="es-UY"/>
         </w:rPr>
       </w:pPr>
-      <w:bookmarkStart w:id="2" w:name="_Toc145144557"/>
+      <w:bookmarkStart w:id="2" w:name="_Toc145164309"/>
       <w:r>
         <w:rPr>
           <w:lang w:val="es-UY"/>
@@ -1096,7 +1621,7 @@
           <w:noProof/>
         </w:rPr>
       </w:pPr>
-      <w:bookmarkStart w:id="3" w:name="_Toc145144558"/>
+      <w:bookmarkStart w:id="3" w:name="_Toc145164310"/>
       <w:r>
         <w:rPr>
           <w:noProof/>
@@ -1169,7 +1694,7 @@
           <w:lang w:val="es-UY"/>
         </w:rPr>
       </w:pPr>
-      <w:bookmarkStart w:id="4" w:name="_Toc145144559"/>
+      <w:bookmarkStart w:id="4" w:name="_Toc145164311"/>
       <w:r>
         <w:rPr>
           <w:lang w:val="es-UY"/>
@@ -1233,7 +1758,7 @@
           <w:lang w:val="es-UY"/>
         </w:rPr>
       </w:pPr>
-      <w:bookmarkStart w:id="5" w:name="_Toc145144560"/>
+      <w:bookmarkStart w:id="5" w:name="_Toc145164312"/>
       <w:r>
         <w:rPr>
           <w:lang w:val="es-UY"/>
@@ -1275,7 +1800,7 @@
           <w:lang w:val="es-UY"/>
         </w:rPr>
       </w:pPr>
-      <w:bookmarkStart w:id="6" w:name="_Toc145144561"/>
+      <w:bookmarkStart w:id="6" w:name="_Toc145164313"/>
       <w:r>
         <w:rPr>
           <w:lang w:val="es-UY"/>
@@ -1327,7 +1852,7 @@
           <w:lang w:val="es-UY"/>
         </w:rPr>
       </w:pPr>
-      <w:bookmarkStart w:id="7" w:name="_Toc145144562"/>
+      <w:bookmarkStart w:id="7" w:name="_Toc145164314"/>
       <w:r>
         <w:rPr>
           <w:lang w:val="es-UY"/>
@@ -1354,6 +1879,30 @@
         </w:rPr>
         <w:t xml:space="preserve"> es una Sociedad de Responsabilidad Limitada (SRL), lo que significa que la responsabilidad de los socios se limita a la cantidad de capital que han aportado a la empresa.</w:t>
       </w:r>
+      <w:r>
+        <w:rPr>
+          <w:lang w:val="es-UY"/>
+        </w:rPr>
+        <w:t xml:space="preserve"> </w:t>
+      </w:r>
+      <w:r>
+        <w:rPr>
+          <w:lang w:val="es-UY"/>
+        </w:rPr>
+        <w:t xml:space="preserve">Esto significa que los socios no son responsables personalmente de las deudas de </w:t>
+      </w:r>
+      <w:r>
+        <w:rPr>
+          <w:lang w:val="es-UY"/>
+        </w:rPr>
+        <w:t>la empresa</w:t>
+      </w:r>
+      <w:r>
+        <w:rPr>
+          <w:lang w:val="es-UY"/>
+        </w:rPr>
+        <w:t>, salvo que se hayan comprometido a responder por ellas en el contrato social o estatutos de la empresa.</w:t>
+      </w:r>
     </w:p>
     <w:p>
       <w:pPr>
@@ -1362,7 +1911,7 @@
           <w:lang w:val="es-UY"/>
         </w:rPr>
       </w:pPr>
-      <w:bookmarkStart w:id="8" w:name="_Toc145144563"/>
+      <w:bookmarkStart w:id="8" w:name="_Toc145164315"/>
       <w:r>
         <w:rPr>
           <w:lang w:val="es-UY"/>
@@ -1379,27 +1928,91 @@
       </w:pPr>
       <w:r>
         <w:rPr>
-          <w:noProof/>
-          <w:lang w:val="en-US"/>
-        </w:rPr>
-        <w:t xml:space="preserve">Lorem ipsum dolor sit amet, consectetuer adipiscing elit. </w:t>
-      </w:r>
-      <w:r>
-        <w:rPr>
-          <w:noProof/>
-          <w:lang w:val="es-UY"/>
-        </w:rPr>
-        <w:t>Maecenas porttitor congue massa. Fusce posuere, magna sed pulvinar ultricies, purus lectus malesuada libero, sit amet commodo magna eros quis urna.</w:t>
+          <w:lang w:val="es-UY"/>
+        </w:rPr>
+        <w:t xml:space="preserve">A continuación, se mostrarán los trámites de inicio de la empresa Imagine </w:t>
+      </w:r>
+      <w:proofErr w:type="spellStart"/>
+      <w:r>
+        <w:rPr>
+          <w:lang w:val="es-UY"/>
+        </w:rPr>
+        <w:t>All</w:t>
+      </w:r>
+      <w:proofErr w:type="spellEnd"/>
+      <w:r>
+        <w:rPr>
+          <w:lang w:val="es-UY"/>
+        </w:rPr>
+        <w:t xml:space="preserve"> </w:t>
+      </w:r>
+      <w:proofErr w:type="spellStart"/>
+      <w:r>
+        <w:rPr>
+          <w:lang w:val="es-UY"/>
+        </w:rPr>
+        <w:t>Tech</w:t>
+      </w:r>
+      <w:proofErr w:type="spellEnd"/>
+      <w:r>
+        <w:rPr>
+          <w:lang w:val="es-UY"/>
+        </w:rPr>
+        <w:t>. Encontrarás información detallada sobre los formularios completos de DGI, BPS, BSE y MTSS relacionados con el inicio de nuestra empresa</w:t>
+      </w:r>
+      <w:r>
+        <w:rPr>
+          <w:lang w:val="es-UY"/>
+        </w:rPr>
+        <w:t xml:space="preserve">. </w:t>
+      </w:r>
+      <w:r>
+        <w:rPr>
+          <w:lang w:val="es-UY"/>
+        </w:rPr>
+        <w:t>Sin embargo, es importante mencionar que solo disponemos de información sobre estos cuatro organismos públicos</w:t>
+      </w:r>
+      <w:r>
+        <w:rPr>
+          <w:lang w:val="es-UY"/>
+        </w:rPr>
+        <w:t>.</w:t>
       </w:r>
     </w:p>
     <w:p>
       <w:pPr>
+        <w:rPr>
+          <w:lang w:val="es-UY"/>
+        </w:rPr>
+      </w:pPr>
+      <w:r>
+        <w:rPr>
+          <w:lang w:val="es-UY"/>
+        </w:rPr>
+        <w:br w:type="page"/>
+      </w:r>
+    </w:p>
+    <w:p>
+      <w:pPr>
+        <w:rPr>
+          <w:lang w:val="es-UY"/>
+        </w:rPr>
+      </w:pPr>
+      <w:r>
+        <w:rPr>
+          <w:lang w:val="es-UY"/>
+        </w:rPr>
+        <w:br w:type="page"/>
+      </w:r>
+    </w:p>
+    <w:p>
+      <w:pPr>
         <w:pStyle w:val="Ttulo1"/>
         <w:rPr>
           <w:lang w:val="es-UY"/>
         </w:rPr>
       </w:pPr>
-      <w:bookmarkStart w:id="9" w:name="_Toc145144564"/>
+      <w:bookmarkStart w:id="9" w:name="_Toc145164316"/>
       <w:r>
         <w:rPr>
           <w:lang w:val="es-UY"/>
@@ -1410,24 +2023,19 @@
     </w:p>
     <w:p>
       <w:pPr>
-        <w:rPr>
-          <w:lang w:val="es-UY"/>
-        </w:rPr>
-      </w:pPr>
-      <w:r>
-        <w:rPr>
-          <w:noProof/>
-          <w:lang w:val="en-US"/>
-        </w:rPr>
-        <w:t xml:space="preserve">Lorem ipsum dolor sit amet, consectetuer adipiscing elit. </w:t>
-      </w:r>
-      <w:r>
-        <w:rPr>
-          <w:noProof/>
-          <w:lang w:val="es-UY"/>
-        </w:rPr>
-        <w:t>Maecenas porttitor congue massa. Fusce posuere, magna sed pulvinar ultricies, purus lectus malesuada libero, sit amet commodo magna eros quis urna.</w:t>
-      </w:r>
+        <w:pStyle w:val="Ttulo2"/>
+        <w:rPr>
+          <w:lang w:val="es-UY"/>
+        </w:rPr>
+      </w:pPr>
+      <w:bookmarkStart w:id="10" w:name="_Toc145164317"/>
+      <w:r>
+        <w:rPr>
+          <w:lang w:val="es-UY"/>
+        </w:rPr>
+        <w:t>Boleta al contado</w:t>
+      </w:r>
+      <w:bookmarkEnd w:id="10"/>
     </w:p>
     <w:p>
       <w:pPr>
@@ -1437,26 +2045,611 @@
       </w:pPr>
       <w:r>
         <w:rPr>
-          <w:lang w:val="es-UY"/>
-        </w:rPr>
-        <w:br w:type="page"/>
+          <w:noProof/>
+          <w:lang w:val="es-UY"/>
+        </w:rPr>
+        <w:drawing>
+          <wp:anchor distT="0" distB="0" distL="114300" distR="114300" simplePos="0" relativeHeight="251658240" behindDoc="1" locked="0" layoutInCell="1" allowOverlap="1" wp14:anchorId="18A6A3D9" wp14:editId="4DD2BC35">
+            <wp:simplePos x="0" y="0"/>
+            <wp:positionH relativeFrom="column">
+              <wp:posOffset>3428365</wp:posOffset>
+            </wp:positionH>
+            <wp:positionV relativeFrom="paragraph">
+              <wp:posOffset>40721</wp:posOffset>
+            </wp:positionV>
+            <wp:extent cx="2538000" cy="3060000"/>
+            <wp:effectExtent l="38100" t="38100" r="34290" b="45720"/>
+            <wp:wrapTight wrapText="bothSides">
+              <wp:wrapPolygon edited="0">
+                <wp:start x="-162" y="-269"/>
+                <wp:lineTo x="-324" y="-269"/>
+                <wp:lineTo x="-324" y="21788"/>
+                <wp:lineTo x="21730" y="21788"/>
+                <wp:lineTo x="21730" y="-269"/>
+                <wp:lineTo x="-162" y="-269"/>
+              </wp:wrapPolygon>
+            </wp:wrapTight>
+            <wp:docPr id="1489132267" name="Imagen 5" descr="Tabla&#10;&#10;Descripción generada automáticamente"/>
+            <wp:cNvGraphicFramePr>
+              <a:graphicFrameLocks xmlns:a="http://schemas.openxmlformats.org/drawingml/2006/main" noChangeAspect="1"/>
+            </wp:cNvGraphicFramePr>
+            <a:graphic xmlns:a="http://schemas.openxmlformats.org/drawingml/2006/main">
+              <a:graphicData uri="http://schemas.openxmlformats.org/drawingml/2006/picture">
+                <pic:pic xmlns:pic="http://schemas.openxmlformats.org/drawingml/2006/picture">
+                  <pic:nvPicPr>
+                    <pic:cNvPr id="1489132267" name="Imagen 5" descr="Tabla&#10;&#10;Descripción generada automáticamente"/>
+                    <pic:cNvPicPr/>
+                  </pic:nvPicPr>
+                  <pic:blipFill>
+                    <a:blip r:embed="rId10" cstate="print">
+                      <a:extLst>
+                        <a:ext uri="{28A0092B-C50C-407E-A947-70E740481C1C}">
+                          <a14:useLocalDpi xmlns:a14="http://schemas.microsoft.com/office/drawing/2010/main" val="0"/>
+                        </a:ext>
+                      </a:extLst>
+                    </a:blip>
+                    <a:stretch>
+                      <a:fillRect/>
+                    </a:stretch>
+                  </pic:blipFill>
+                  <pic:spPr>
+                    <a:xfrm>
+                      <a:off x="0" y="0"/>
+                      <a:ext cx="2538000" cy="3060000"/>
+                    </a:xfrm>
+                    <a:prstGeom prst="rect">
+                      <a:avLst/>
+                    </a:prstGeom>
+                    <a:ln w="28575">
+                      <a:solidFill>
+                        <a:schemeClr val="accent1">
+                          <a:lumMod val="75000"/>
+                        </a:schemeClr>
+                      </a:solidFill>
+                      <a:prstDash val="lgDashDot"/>
+                    </a:ln>
+                  </pic:spPr>
+                </pic:pic>
+              </a:graphicData>
+            </a:graphic>
+            <wp14:sizeRelH relativeFrom="margin">
+              <wp14:pctWidth>0</wp14:pctWidth>
+            </wp14:sizeRelH>
+            <wp14:sizeRelV relativeFrom="margin">
+              <wp14:pctHeight>0</wp14:pctHeight>
+            </wp14:sizeRelV>
+          </wp:anchor>
+        </w:drawing>
+      </w:r>
+      <w:r>
+        <w:rPr>
+          <w:noProof/>
+          <w:lang w:val="es-UY"/>
+        </w:rPr>
+        <w:drawing>
+          <wp:inline distT="0" distB="0" distL="0" distR="0" wp14:anchorId="48A16209" wp14:editId="27474AE1">
+            <wp:extent cx="3121200" cy="3060000"/>
+            <wp:effectExtent l="38100" t="38100" r="41275" b="45720"/>
+            <wp:docPr id="625873661" name="Imagen 4" descr="Tabla&#10;&#10;Descripción generada automáticamente"/>
+            <wp:cNvGraphicFramePr>
+              <a:graphicFrameLocks xmlns:a="http://schemas.openxmlformats.org/drawingml/2006/main" noChangeAspect="1"/>
+            </wp:cNvGraphicFramePr>
+            <a:graphic xmlns:a="http://schemas.openxmlformats.org/drawingml/2006/main">
+              <a:graphicData uri="http://schemas.openxmlformats.org/drawingml/2006/picture">
+                <pic:pic xmlns:pic="http://schemas.openxmlformats.org/drawingml/2006/picture">
+                  <pic:nvPicPr>
+                    <pic:cNvPr id="625873661" name="Imagen 4" descr="Tabla&#10;&#10;Descripción generada automáticamente"/>
+                    <pic:cNvPicPr/>
+                  </pic:nvPicPr>
+                  <pic:blipFill>
+                    <a:blip r:embed="rId11">
+                      <a:extLst>
+                        <a:ext uri="{28A0092B-C50C-407E-A947-70E740481C1C}">
+                          <a14:useLocalDpi xmlns:a14="http://schemas.microsoft.com/office/drawing/2010/main" val="0"/>
+                        </a:ext>
+                      </a:extLst>
+                    </a:blip>
+                    <a:stretch>
+                      <a:fillRect/>
+                    </a:stretch>
+                  </pic:blipFill>
+                  <pic:spPr>
+                    <a:xfrm>
+                      <a:off x="0" y="0"/>
+                      <a:ext cx="3121200" cy="3060000"/>
+                    </a:xfrm>
+                    <a:prstGeom prst="rect">
+                      <a:avLst/>
+                    </a:prstGeom>
+                    <a:ln w="28575">
+                      <a:solidFill>
+                        <a:schemeClr val="accent1">
+                          <a:lumMod val="75000"/>
+                        </a:schemeClr>
+                      </a:solidFill>
+                      <a:prstDash val="lgDashDot"/>
+                    </a:ln>
+                  </pic:spPr>
+                </pic:pic>
+              </a:graphicData>
+            </a:graphic>
+          </wp:inline>
+        </w:drawing>
       </w:r>
     </w:p>
     <w:p>
       <w:pPr>
+        <w:rPr>
+          <w:lang w:val="es-UY"/>
+        </w:rPr>
+      </w:pPr>
+      <w:r>
+        <w:rPr>
+          <w:noProof/>
+          <w:lang w:val="es-UY"/>
+        </w:rPr>
+        <w:drawing>
+          <wp:inline distT="0" distB="0" distL="0" distR="0" wp14:anchorId="3431D713" wp14:editId="18039105">
+            <wp:extent cx="3121200" cy="3798000"/>
+            <wp:effectExtent l="38100" t="38100" r="41275" b="31115"/>
+            <wp:docPr id="892419232" name="Imagen 6" descr="Tabla&#10;&#10;Descripción generada automáticamente"/>
+            <wp:cNvGraphicFramePr>
+              <a:graphicFrameLocks xmlns:a="http://schemas.openxmlformats.org/drawingml/2006/main" noChangeAspect="1"/>
+            </wp:cNvGraphicFramePr>
+            <a:graphic xmlns:a="http://schemas.openxmlformats.org/drawingml/2006/main">
+              <a:graphicData uri="http://schemas.openxmlformats.org/drawingml/2006/picture">
+                <pic:pic xmlns:pic="http://schemas.openxmlformats.org/drawingml/2006/picture">
+                  <pic:nvPicPr>
+                    <pic:cNvPr id="892419232" name="Imagen 6" descr="Tabla&#10;&#10;Descripción generada automáticamente"/>
+                    <pic:cNvPicPr/>
+                  </pic:nvPicPr>
+                  <pic:blipFill>
+                    <a:blip r:embed="rId12">
+                      <a:extLst>
+                        <a:ext uri="{28A0092B-C50C-407E-A947-70E740481C1C}">
+                          <a14:useLocalDpi xmlns:a14="http://schemas.microsoft.com/office/drawing/2010/main" val="0"/>
+                        </a:ext>
+                      </a:extLst>
+                    </a:blip>
+                    <a:stretch>
+                      <a:fillRect/>
+                    </a:stretch>
+                  </pic:blipFill>
+                  <pic:spPr>
+                    <a:xfrm>
+                      <a:off x="0" y="0"/>
+                      <a:ext cx="3121200" cy="3798000"/>
+                    </a:xfrm>
+                    <a:prstGeom prst="rect">
+                      <a:avLst/>
+                    </a:prstGeom>
+                    <a:ln w="28575">
+                      <a:solidFill>
+                        <a:schemeClr val="accent1">
+                          <a:lumMod val="75000"/>
+                        </a:schemeClr>
+                      </a:solidFill>
+                      <a:prstDash val="lgDashDot"/>
+                    </a:ln>
+                  </pic:spPr>
+                </pic:pic>
+              </a:graphicData>
+            </a:graphic>
+          </wp:inline>
+        </w:drawing>
+      </w:r>
+    </w:p>
+    <w:p>
+      <w:pPr>
+        <w:pStyle w:val="Ttulo2"/>
+        <w:rPr>
+          <w:lang w:val="es-UY"/>
+        </w:rPr>
+      </w:pPr>
+      <w:bookmarkStart w:id="11" w:name="_Toc145164318"/>
+      <w:r>
+        <w:rPr>
+          <w:lang w:val="es-UY"/>
+        </w:rPr>
+        <w:t>Nota de devolución al contado</w:t>
+      </w:r>
+      <w:bookmarkEnd w:id="11"/>
+    </w:p>
+    <w:p>
+      <w:pPr>
+        <w:rPr>
+          <w:lang w:val="es-UY"/>
+        </w:rPr>
+      </w:pPr>
+      <w:r>
+        <w:rPr>
+          <w:noProof/>
+          <w:lang w:val="es-UY"/>
+        </w:rPr>
+        <w:drawing>
+          <wp:inline distT="0" distB="0" distL="0" distR="0" wp14:anchorId="497BE508" wp14:editId="55CDA8D4">
+            <wp:extent cx="3121200" cy="3650400"/>
+            <wp:effectExtent l="38100" t="38100" r="41275" b="45720"/>
+            <wp:docPr id="1128700195" name="Imagen 12" descr="Tabla&#10;&#10;Descripción generada automáticamente"/>
+            <wp:cNvGraphicFramePr>
+              <a:graphicFrameLocks xmlns:a="http://schemas.openxmlformats.org/drawingml/2006/main" noChangeAspect="1"/>
+            </wp:cNvGraphicFramePr>
+            <a:graphic xmlns:a="http://schemas.openxmlformats.org/drawingml/2006/main">
+              <a:graphicData uri="http://schemas.openxmlformats.org/drawingml/2006/picture">
+                <pic:pic xmlns:pic="http://schemas.openxmlformats.org/drawingml/2006/picture">
+                  <pic:nvPicPr>
+                    <pic:cNvPr id="1128700195" name="Imagen 12" descr="Tabla&#10;&#10;Descripción generada automáticamente"/>
+                    <pic:cNvPicPr/>
+                  </pic:nvPicPr>
+                  <pic:blipFill>
+                    <a:blip r:embed="rId13" cstate="print">
+                      <a:extLst>
+                        <a:ext uri="{28A0092B-C50C-407E-A947-70E740481C1C}">
+                          <a14:useLocalDpi xmlns:a14="http://schemas.microsoft.com/office/drawing/2010/main" val="0"/>
+                        </a:ext>
+                      </a:extLst>
+                    </a:blip>
+                    <a:stretch>
+                      <a:fillRect/>
+                    </a:stretch>
+                  </pic:blipFill>
+                  <pic:spPr>
+                    <a:xfrm>
+                      <a:off x="0" y="0"/>
+                      <a:ext cx="3121200" cy="3650400"/>
+                    </a:xfrm>
+                    <a:prstGeom prst="rect">
+                      <a:avLst/>
+                    </a:prstGeom>
+                    <a:ln w="28575">
+                      <a:solidFill>
+                        <a:schemeClr val="accent1">
+                          <a:lumMod val="75000"/>
+                        </a:schemeClr>
+                      </a:solidFill>
+                      <a:prstDash val="lgDashDot"/>
+                    </a:ln>
+                  </pic:spPr>
+                </pic:pic>
+              </a:graphicData>
+            </a:graphic>
+          </wp:inline>
+        </w:drawing>
+      </w:r>
+    </w:p>
+    <w:p>
+      <w:pPr>
+        <w:pStyle w:val="Ttulo2"/>
+        <w:rPr>
+          <w:lang w:val="es-UY"/>
+        </w:rPr>
+      </w:pPr>
+      <w:bookmarkStart w:id="12" w:name="_Toc145164319"/>
+      <w:r>
+        <w:rPr>
+          <w:lang w:val="es-UY"/>
+        </w:rPr>
+        <w:t>Factura de cré</w:t>
+      </w:r>
+      <w:r>
+        <w:rPr>
+          <w:lang w:val="es-UY"/>
+        </w:rPr>
+        <w:t>dito</w:t>
+      </w:r>
+      <w:bookmarkEnd w:id="12"/>
+    </w:p>
+    <w:p>
+      <w:pPr>
+        <w:rPr>
+          <w:lang w:val="es-UY"/>
+        </w:rPr>
+      </w:pPr>
+      <w:r>
+        <w:rPr>
+          <w:noProof/>
+          <w:lang w:val="es-UY"/>
+        </w:rPr>
+        <w:drawing>
+          <wp:inline distT="0" distB="0" distL="0" distR="0" wp14:anchorId="67CE3457" wp14:editId="3F2050EF">
+            <wp:extent cx="3121200" cy="3528000"/>
+            <wp:effectExtent l="38100" t="38100" r="41275" b="34925"/>
+            <wp:docPr id="1800893220" name="Imagen 9" descr="Tabla&#10;&#10;Descripción generada automáticamente"/>
+            <wp:cNvGraphicFramePr>
+              <a:graphicFrameLocks xmlns:a="http://schemas.openxmlformats.org/drawingml/2006/main" noChangeAspect="1"/>
+            </wp:cNvGraphicFramePr>
+            <a:graphic xmlns:a="http://schemas.openxmlformats.org/drawingml/2006/main">
+              <a:graphicData uri="http://schemas.openxmlformats.org/drawingml/2006/picture">
+                <pic:pic xmlns:pic="http://schemas.openxmlformats.org/drawingml/2006/picture">
+                  <pic:nvPicPr>
+                    <pic:cNvPr id="1800893220" name="Imagen 9" descr="Tabla&#10;&#10;Descripción generada automáticamente"/>
+                    <pic:cNvPicPr/>
+                  </pic:nvPicPr>
+                  <pic:blipFill>
+                    <a:blip r:embed="rId14" cstate="print">
+                      <a:extLst>
+                        <a:ext uri="{28A0092B-C50C-407E-A947-70E740481C1C}">
+                          <a14:useLocalDpi xmlns:a14="http://schemas.microsoft.com/office/drawing/2010/main" val="0"/>
+                        </a:ext>
+                      </a:extLst>
+                    </a:blip>
+                    <a:stretch>
+                      <a:fillRect/>
+                    </a:stretch>
+                  </pic:blipFill>
+                  <pic:spPr>
+                    <a:xfrm>
+                      <a:off x="0" y="0"/>
+                      <a:ext cx="3121200" cy="3528000"/>
+                    </a:xfrm>
+                    <a:prstGeom prst="rect">
+                      <a:avLst/>
+                    </a:prstGeom>
+                    <a:ln w="28575">
+                      <a:solidFill>
+                        <a:schemeClr val="accent1">
+                          <a:lumMod val="75000"/>
+                        </a:schemeClr>
+                      </a:solidFill>
+                      <a:prstDash val="lgDashDot"/>
+                    </a:ln>
+                  </pic:spPr>
+                </pic:pic>
+              </a:graphicData>
+            </a:graphic>
+          </wp:inline>
+        </w:drawing>
+      </w:r>
+    </w:p>
+    <w:p>
+      <w:pPr>
+        <w:pStyle w:val="Ttulo2"/>
+        <w:rPr>
+          <w:lang w:val="es-UY"/>
+        </w:rPr>
+      </w:pPr>
+      <w:bookmarkStart w:id="13" w:name="_Toc145164320"/>
+      <w:r>
+        <w:rPr>
+          <w:lang w:val="es-UY"/>
+        </w:rPr>
+        <w:t>Nota de débito</w:t>
+      </w:r>
+      <w:bookmarkEnd w:id="13"/>
+    </w:p>
+    <w:p>
+      <w:pPr>
+        <w:rPr>
+          <w:lang w:val="es-UY"/>
+        </w:rPr>
+      </w:pPr>
+      <w:r>
+        <w:rPr>
+          <w:noProof/>
+          <w:lang w:val="es-UY"/>
+        </w:rPr>
+        <w:drawing>
+          <wp:inline distT="0" distB="0" distL="0" distR="0" wp14:anchorId="61699179" wp14:editId="59393B72">
+            <wp:extent cx="3121200" cy="3409200"/>
+            <wp:effectExtent l="38100" t="38100" r="41275" b="39370"/>
+            <wp:docPr id="2000256994" name="Imagen 10" descr="Tabla&#10;&#10;Descripción generada automáticamente"/>
+            <wp:cNvGraphicFramePr>
+              <a:graphicFrameLocks xmlns:a="http://schemas.openxmlformats.org/drawingml/2006/main" noChangeAspect="1"/>
+            </wp:cNvGraphicFramePr>
+            <a:graphic xmlns:a="http://schemas.openxmlformats.org/drawingml/2006/main">
+              <a:graphicData uri="http://schemas.openxmlformats.org/drawingml/2006/picture">
+                <pic:pic xmlns:pic="http://schemas.openxmlformats.org/drawingml/2006/picture">
+                  <pic:nvPicPr>
+                    <pic:cNvPr id="2000256994" name="Imagen 10" descr="Tabla&#10;&#10;Descripción generada automáticamente"/>
+                    <pic:cNvPicPr/>
+                  </pic:nvPicPr>
+                  <pic:blipFill>
+                    <a:blip r:embed="rId15">
+                      <a:extLst>
+                        <a:ext uri="{28A0092B-C50C-407E-A947-70E740481C1C}">
+                          <a14:useLocalDpi xmlns:a14="http://schemas.microsoft.com/office/drawing/2010/main" val="0"/>
+                        </a:ext>
+                      </a:extLst>
+                    </a:blip>
+                    <a:stretch>
+                      <a:fillRect/>
+                    </a:stretch>
+                  </pic:blipFill>
+                  <pic:spPr>
+                    <a:xfrm>
+                      <a:off x="0" y="0"/>
+                      <a:ext cx="3121200" cy="3409200"/>
+                    </a:xfrm>
+                    <a:prstGeom prst="rect">
+                      <a:avLst/>
+                    </a:prstGeom>
+                    <a:ln w="28575">
+                      <a:solidFill>
+                        <a:schemeClr val="accent1">
+                          <a:lumMod val="75000"/>
+                        </a:schemeClr>
+                      </a:solidFill>
+                      <a:prstDash val="lgDashDot"/>
+                    </a:ln>
+                  </pic:spPr>
+                </pic:pic>
+              </a:graphicData>
+            </a:graphic>
+          </wp:inline>
+        </w:drawing>
+      </w:r>
+    </w:p>
+    <w:p>
+      <w:pPr>
+        <w:pStyle w:val="Ttulo2"/>
+        <w:rPr>
+          <w:lang w:val="es-UY"/>
+        </w:rPr>
+      </w:pPr>
+      <w:bookmarkStart w:id="14" w:name="_Toc145164321"/>
+      <w:r>
+        <w:rPr>
+          <w:lang w:val="es-UY"/>
+        </w:rPr>
+        <w:t>Nota de crédito</w:t>
+      </w:r>
+      <w:bookmarkEnd w:id="14"/>
+    </w:p>
+    <w:p>
+      <w:pPr>
+        <w:rPr>
+          <w:lang w:val="es-UY"/>
+        </w:rPr>
+      </w:pPr>
+      <w:r>
+        <w:rPr>
+          <w:noProof/>
+          <w:lang w:val="es-UY"/>
+        </w:rPr>
+        <w:drawing>
+          <wp:inline distT="0" distB="0" distL="0" distR="0" wp14:anchorId="29A90EA7" wp14:editId="1066498D">
+            <wp:extent cx="3121200" cy="3528000"/>
+            <wp:effectExtent l="38100" t="38100" r="41275" b="34925"/>
+            <wp:docPr id="578753126" name="Imagen 16" descr="Tabla&#10;&#10;Descripción generada automáticamente"/>
+            <wp:cNvGraphicFramePr>
+              <a:graphicFrameLocks xmlns:a="http://schemas.openxmlformats.org/drawingml/2006/main" noChangeAspect="1"/>
+            </wp:cNvGraphicFramePr>
+            <a:graphic xmlns:a="http://schemas.openxmlformats.org/drawingml/2006/main">
+              <a:graphicData uri="http://schemas.openxmlformats.org/drawingml/2006/picture">
+                <pic:pic xmlns:pic="http://schemas.openxmlformats.org/drawingml/2006/picture">
+                  <pic:nvPicPr>
+                    <pic:cNvPr id="578753126" name="Imagen 16" descr="Tabla&#10;&#10;Descripción generada automáticamente"/>
+                    <pic:cNvPicPr/>
+                  </pic:nvPicPr>
+                  <pic:blipFill>
+                    <a:blip r:embed="rId14" cstate="print">
+                      <a:extLst>
+                        <a:ext uri="{28A0092B-C50C-407E-A947-70E740481C1C}">
+                          <a14:useLocalDpi xmlns:a14="http://schemas.microsoft.com/office/drawing/2010/main" val="0"/>
+                        </a:ext>
+                      </a:extLst>
+                    </a:blip>
+                    <a:stretch>
+                      <a:fillRect/>
+                    </a:stretch>
+                  </pic:blipFill>
+                  <pic:spPr>
+                    <a:xfrm>
+                      <a:off x="0" y="0"/>
+                      <a:ext cx="3121200" cy="3528000"/>
+                    </a:xfrm>
+                    <a:prstGeom prst="rect">
+                      <a:avLst/>
+                    </a:prstGeom>
+                    <a:ln w="28575">
+                      <a:solidFill>
+                        <a:schemeClr val="accent1">
+                          <a:lumMod val="75000"/>
+                        </a:schemeClr>
+                      </a:solidFill>
+                      <a:prstDash val="lgDashDot"/>
+                    </a:ln>
+                  </pic:spPr>
+                </pic:pic>
+              </a:graphicData>
+            </a:graphic>
+          </wp:inline>
+        </w:drawing>
+      </w:r>
+    </w:p>
+    <w:p>
+      <w:pPr>
+        <w:pStyle w:val="Ttulo2"/>
+        <w:rPr>
+          <w:lang w:val="es-UY"/>
+        </w:rPr>
+      </w:pPr>
+      <w:bookmarkStart w:id="15" w:name="_Toc145164322"/>
+      <w:r>
+        <w:rPr>
+          <w:lang w:val="es-UY"/>
+        </w:rPr>
+        <w:t>Recibo oficial</w:t>
+      </w:r>
+      <w:bookmarkEnd w:id="15"/>
+    </w:p>
+    <w:p>
+      <w:pPr>
+        <w:rPr>
+          <w:lang w:val="es-UY"/>
+        </w:rPr>
+      </w:pPr>
+      <w:r>
+        <w:rPr>
+          <w:noProof/>
+          <w:lang w:val="es-UY"/>
+        </w:rPr>
+        <w:drawing>
+          <wp:inline distT="0" distB="0" distL="0" distR="0" wp14:anchorId="343AC99E" wp14:editId="53B5F404">
+            <wp:extent cx="3121200" cy="2991600"/>
+            <wp:effectExtent l="38100" t="38100" r="41275" b="37465"/>
+            <wp:docPr id="734564701" name="Imagen 17" descr="Imagen de la pantalla de un celular de un mensaje en letras negras&#10;&#10;Descripción generada automáticamente con confianza baja"/>
+            <wp:cNvGraphicFramePr>
+              <a:graphicFrameLocks xmlns:a="http://schemas.openxmlformats.org/drawingml/2006/main" noChangeAspect="1"/>
+            </wp:cNvGraphicFramePr>
+            <a:graphic xmlns:a="http://schemas.openxmlformats.org/drawingml/2006/main">
+              <a:graphicData uri="http://schemas.openxmlformats.org/drawingml/2006/picture">
+                <pic:pic xmlns:pic="http://schemas.openxmlformats.org/drawingml/2006/picture">
+                  <pic:nvPicPr>
+                    <pic:cNvPr id="734564701" name="Imagen 17" descr="Imagen de la pantalla de un celular de un mensaje en letras negras&#10;&#10;Descripción generada automáticamente con confianza baja"/>
+                    <pic:cNvPicPr/>
+                  </pic:nvPicPr>
+                  <pic:blipFill>
+                    <a:blip r:embed="rId16" cstate="print">
+                      <a:extLst>
+                        <a:ext uri="{28A0092B-C50C-407E-A947-70E740481C1C}">
+                          <a14:useLocalDpi xmlns:a14="http://schemas.microsoft.com/office/drawing/2010/main" val="0"/>
+                        </a:ext>
+                      </a:extLst>
+                    </a:blip>
+                    <a:stretch>
+                      <a:fillRect/>
+                    </a:stretch>
+                  </pic:blipFill>
+                  <pic:spPr>
+                    <a:xfrm>
+                      <a:off x="0" y="0"/>
+                      <a:ext cx="3121200" cy="2991600"/>
+                    </a:xfrm>
+                    <a:prstGeom prst="rect">
+                      <a:avLst/>
+                    </a:prstGeom>
+                    <a:ln w="28575">
+                      <a:solidFill>
+                        <a:schemeClr val="accent1">
+                          <a:lumMod val="75000"/>
+                        </a:schemeClr>
+                      </a:solidFill>
+                      <a:prstDash val="lgDashDot"/>
+                    </a:ln>
+                  </pic:spPr>
+                </pic:pic>
+              </a:graphicData>
+            </a:graphic>
+          </wp:inline>
+        </w:drawing>
+      </w:r>
+    </w:p>
+    <w:p>
+      <w:pPr>
         <w:pStyle w:val="Ttulo1"/>
         <w:rPr>
           <w:lang w:val="es-UY"/>
         </w:rPr>
       </w:pPr>
-      <w:bookmarkStart w:id="10" w:name="_Toc145144565"/>
+      <w:bookmarkStart w:id="16" w:name="_Toc145164323"/>
       <w:r>
         <w:rPr>
           <w:lang w:val="es-UY"/>
         </w:rPr>
         <w:t>Matriz FODA</w:t>
       </w:r>
-      <w:bookmarkEnd w:id="10"/>
+      <w:bookmarkEnd w:id="16"/>
     </w:p>
     <w:p>
       <w:pPr>
@@ -1535,7 +2728,7 @@
       <w:pPr>
         <w:pStyle w:val="Ttulo1"/>
       </w:pPr>
-      <w:bookmarkStart w:id="11" w:name="_Toc145144566"/>
+      <w:bookmarkStart w:id="17" w:name="_Toc145164324"/>
       <w:r>
         <w:t xml:space="preserve">Plan de </w:t>
       </w:r>
@@ -1545,7 +2738,7 @@
         </w:rPr>
         <w:t>Marketing</w:t>
       </w:r>
-      <w:bookmarkEnd w:id="11"/>
+      <w:bookmarkEnd w:id="17"/>
     </w:p>
     <w:p>
       <w:pPr>
@@ -1608,12 +2801,14 @@
           <w:lang w:val="es-UY"/>
         </w:rPr>
       </w:pPr>
+      <w:bookmarkStart w:id="18" w:name="_Toc145164325"/>
       <w:r>
         <w:rPr>
           <w:lang w:val="es-UY"/>
         </w:rPr>
         <w:t>Mezcla Comercial</w:t>
       </w:r>
+      <w:bookmarkEnd w:id="18"/>
     </w:p>
     <w:p>
       <w:pPr>
@@ -1670,10 +2865,10 @@
       </w:r>
     </w:p>
     <w:sectPr>
-      <w:headerReference w:type="default" r:id="rId10"/>
-      <w:footerReference w:type="default" r:id="rId11"/>
-      <w:headerReference w:type="first" r:id="rId12"/>
-      <w:footerReference w:type="first" r:id="rId13"/>
+      <w:headerReference w:type="default" r:id="rId17"/>
+      <w:footerReference w:type="default" r:id="rId18"/>
+      <w:headerReference w:type="first" r:id="rId19"/>
+      <w:footerReference w:type="first" r:id="rId20"/>
       <w:pgSz w:w="11906" w:h="16838"/>
       <w:pgMar w:top="1440" w:right="1440" w:bottom="1440" w:left="1440" w:header="709" w:footer="709" w:gutter="0"/>
       <w:cols w:space="708"/>
@@ -1900,6 +3095,8 @@
               <w:sz w:val="18"/>
             </w:rPr>
           </w:pPr>
+          <w:bookmarkStart w:id="23" w:name="_Hlk145162561"/>
+          <w:bookmarkStart w:id="24" w:name="_Hlk145162562"/>
         </w:p>
       </w:tc>
       <w:tc>
@@ -1932,6 +3129,7 @@
         <w:tab w:val="clear" w:pos="4252"/>
         <w:tab w:val="clear" w:pos="8504"/>
         <w:tab w:val="left" w:pos="4245"/>
+        <w:tab w:val="left" w:pos="5550"/>
         <w:tab w:val="left" w:pos="6540"/>
       </w:tabs>
       <w:mirrorIndents/>
@@ -1990,6 +3188,14 @@
     <w:r>
       <w:rPr>
         <w:noProof/>
+        <w:color w:val="FFFFFF" w:themeColor="background1"/>
+        <w:lang w:val="en-US"/>
+      </w:rPr>
+      <w:tab/>
+    </w:r>
+    <w:r>
+      <w:rPr>
+        <w:noProof/>
         <w:color w:val="2F5496" w:themeColor="accent1" w:themeShade="BF"/>
         <w:sz w:val="32"/>
         <w:szCs w:val="52"/>
@@ -2005,6 +3211,8 @@
       </w:rPr>
       <w:t>: 3ro BG</w:t>
     </w:r>
+    <w:bookmarkEnd w:id="23"/>
+    <w:bookmarkEnd w:id="24"/>
   </w:p>
 </w:ftr>
 </file>
@@ -2110,6 +3318,10 @@
         <w:lang w:val="en-US"/>
       </w:rPr>
     </w:pPr>
+    <w:bookmarkStart w:id="19" w:name="_Hlk145162291"/>
+    <w:bookmarkStart w:id="20" w:name="_Hlk145162292"/>
+    <w:bookmarkStart w:id="21" w:name="_Hlk145162310"/>
+    <w:bookmarkStart w:id="22" w:name="_Hlk145162311"/>
     <w:r>
       <w:rPr>
         <w:rFonts w:cs="Arial"/>
@@ -2239,6 +3451,10 @@
       </w:rPr>
       <w:t>11/09/2023</w:t>
     </w:r>
+    <w:bookmarkEnd w:id="19"/>
+    <w:bookmarkEnd w:id="20"/>
+    <w:bookmarkEnd w:id="21"/>
+    <w:bookmarkEnd w:id="22"/>
   </w:p>
 </w:hdr>
 </file>
@@ -4153,7 +5369,6 @@
   <w:style w:type="character" w:default="1" w:styleId="Fuentedeprrafopredeter">
     <w:name w:val="Default Paragraph Font"/>
     <w:uiPriority w:val="1"/>
-    <w:semiHidden/>
     <w:unhideWhenUsed/>
   </w:style>
   <w:style w:type="table" w:default="1" w:styleId="Tablanormal">
@@ -4459,6 +5674,18 @@
       <w:rFonts w:asciiTheme="majorHAnsi" w:eastAsiaTheme="majorEastAsia" w:hAnsiTheme="majorHAnsi" w:cstheme="majorBidi"/>
       <w:color w:val="1F3763" w:themeColor="accent1" w:themeShade="7F"/>
       <w:szCs w:val="24"/>
+    </w:rPr>
+  </w:style>
+  <w:style w:type="character" w:styleId="Mencinsinresolver">
+    <w:name w:val="Unresolved Mention"/>
+    <w:basedOn w:val="Fuentedeprrafopredeter"/>
+    <w:uiPriority w:val="99"/>
+    <w:semiHidden/>
+    <w:unhideWhenUsed/>
+    <w:rsid w:val="00A00820"/>
+    <w:rPr>
+      <w:color w:val="605E5C"/>
+      <w:shd w:val="clear" w:color="auto" w:fill="E1DFDD"/>
     </w:rPr>
   </w:style>
 </w:styles>

</xml_diff>